<commit_message>
add data and data analysis
</commit_message>
<xml_diff>
--- a/text/analysis_by_GM.docx
+++ b/text/analysis_by_GM.docx
@@ -111,6 +111,21 @@
         </w:rPr>
         <w:t xml:space="preserve">)</w:t>
       </w:r>
+      <w:r>
+        <w:br w:type="textWrapping"/>
+      </w:r>
+      <w:r>
+        <w:rPr>
+          <w:rStyle w:val="KeywordTok"/>
+        </w:rPr>
+        <w:t xml:space="preserve">head</w:t>
+      </w:r>
+      <w:r>
+        <w:rPr>
+          <w:rStyle w:val="NormalTok"/>
+        </w:rPr>
+        <w:t xml:space="preserve">(my_df)</w:t>
+      </w:r>
     </w:p>
     <w:p>
       <w:pPr>
@@ -120,99 +135,87 @@
         <w:rPr>
           <w:rStyle w:val="VerbatimChar"/>
         </w:rPr>
-        <w:t xml:space="preserve">## Using ',' as decimal and '.' as grouping mark. Use read_delim() for more control.</w:t>
+        <w:t xml:space="preserve">## # A tibble: 6 × 7</w:t>
+      </w:r>
+      <w:r>
+        <w:br w:type="textWrapping"/>
+      </w:r>
+      <w:r>
+        <w:rPr>
+          <w:rStyle w:val="VerbatimChar"/>
+        </w:rPr>
+        <w:t xml:space="preserve">##      id   sex example.audio example.video answer order   v_a</w:t>
+      </w:r>
+      <w:r>
+        <w:br w:type="textWrapping"/>
+      </w:r>
+      <w:r>
+        <w:rPr>
+          <w:rStyle w:val="VerbatimChar"/>
+        </w:rPr>
+        <w:t xml:space="preserve">##   &lt;int&gt; &lt;chr&gt;         &lt;chr&gt;         &lt;chr&gt;  &lt;chr&gt; &lt;int&gt; &lt;chr&gt;</w:t>
+      </w:r>
+      <w:r>
+        <w:br w:type="textWrapping"/>
+      </w:r>
+      <w:r>
+        <w:rPr>
+          <w:rStyle w:val="VerbatimChar"/>
+        </w:rPr>
+        <w:t xml:space="preserve">## 1     1     f             p             k      p     1     v</w:t>
+      </w:r>
+      <w:r>
+        <w:br w:type="textWrapping"/>
+      </w:r>
+      <w:r>
+        <w:rPr>
+          <w:rStyle w:val="VerbatimChar"/>
+        </w:rPr>
+        <w:t xml:space="preserve">## 2     1     f             k             t      k     1     v</w:t>
+      </w:r>
+      <w:r>
+        <w:br w:type="textWrapping"/>
+      </w:r>
+      <w:r>
+        <w:rPr>
+          <w:rStyle w:val="VerbatimChar"/>
+        </w:rPr>
+        <w:t xml:space="preserve">## 3     1     f             t             t      t     1     v</w:t>
+      </w:r>
+      <w:r>
+        <w:br w:type="textWrapping"/>
+      </w:r>
+      <w:r>
+        <w:rPr>
+          <w:rStyle w:val="VerbatimChar"/>
+        </w:rPr>
+        <w:t xml:space="preserve">## 4     1     f             k             k      k     1     v</w:t>
+      </w:r>
+      <w:r>
+        <w:br w:type="textWrapping"/>
+      </w:r>
+      <w:r>
+        <w:rPr>
+          <w:rStyle w:val="VerbatimChar"/>
+        </w:rPr>
+        <w:t xml:space="preserve">## 5     1     f             p             t      p     1     v</w:t>
+      </w:r>
+      <w:r>
+        <w:br w:type="textWrapping"/>
+      </w:r>
+      <w:r>
+        <w:rPr>
+          <w:rStyle w:val="VerbatimChar"/>
+        </w:rPr>
+        <w:t xml:space="preserve">## 6     1     f             t             p      t     1     v</w:t>
       </w:r>
     </w:p>
     <w:p>
       <w:pPr>
-        <w:pStyle w:val="SourceCode"/>
-      </w:pPr>
-      <w:r>
-        <w:rPr>
-          <w:rStyle w:val="VerbatimChar"/>
-        </w:rPr>
-        <w:t xml:space="preserve">## Parsed with column specification:</w:t>
-      </w:r>
-      <w:r>
-        <w:br w:type="textWrapping"/>
-      </w:r>
-      <w:r>
-        <w:rPr>
-          <w:rStyle w:val="VerbatimChar"/>
-        </w:rPr>
-        <w:t xml:space="preserve">## cols(</w:t>
-      </w:r>
-      <w:r>
-        <w:br w:type="textWrapping"/>
-      </w:r>
-      <w:r>
-        <w:rPr>
-          <w:rStyle w:val="VerbatimChar"/>
-        </w:rPr>
-        <w:t xml:space="preserve">##   id = col_integer(),</w:t>
-      </w:r>
-      <w:r>
-        <w:br w:type="textWrapping"/>
-      </w:r>
-      <w:r>
-        <w:rPr>
-          <w:rStyle w:val="VerbatimChar"/>
-        </w:rPr>
-        <w:t xml:space="preserve">##   sex = col_character(),</w:t>
-      </w:r>
-      <w:r>
-        <w:br w:type="textWrapping"/>
-      </w:r>
-      <w:r>
-        <w:rPr>
-          <w:rStyle w:val="VerbatimChar"/>
-        </w:rPr>
-        <w:t xml:space="preserve">##   example.audio = col_character(),</w:t>
-      </w:r>
-      <w:r>
-        <w:br w:type="textWrapping"/>
-      </w:r>
-      <w:r>
-        <w:rPr>
-          <w:rStyle w:val="VerbatimChar"/>
-        </w:rPr>
-        <w:t xml:space="preserve">##   example.video = col_character(),</w:t>
-      </w:r>
-      <w:r>
-        <w:br w:type="textWrapping"/>
-      </w:r>
-      <w:r>
-        <w:rPr>
-          <w:rStyle w:val="VerbatimChar"/>
-        </w:rPr>
-        <w:t xml:space="preserve">##   answer = col_character(),</w:t>
-      </w:r>
-      <w:r>
-        <w:br w:type="textWrapping"/>
-      </w:r>
-      <w:r>
-        <w:rPr>
-          <w:rStyle w:val="VerbatimChar"/>
-        </w:rPr>
-        <w:t xml:space="preserve">##   order = col_integer(),</w:t>
-      </w:r>
-      <w:r>
-        <w:br w:type="textWrapping"/>
-      </w:r>
-      <w:r>
-        <w:rPr>
-          <w:rStyle w:val="VerbatimChar"/>
-        </w:rPr>
-        <w:t xml:space="preserve">##   v_a = col_character()</w:t>
-      </w:r>
-      <w:r>
-        <w:br w:type="textWrapping"/>
-      </w:r>
-      <w:r>
-        <w:rPr>
-          <w:rStyle w:val="VerbatimChar"/>
-        </w:rPr>
-        <w:t xml:space="preserve">## )</w:t>
+        <w:pStyle w:val="FirstParagraph"/>
+      </w:pPr>
+      <w:r>
+        <w:t xml:space="preserve">Переведем некоторые переменные в факторы, для корректного отображения:</w:t>
       </w:r>
     </w:p>
     <w:p>
@@ -221,26 +224,2257 @@
       </w:pPr>
       <w:r>
         <w:rPr>
-          <w:rStyle w:val="KeywordTok"/>
-        </w:rPr>
-        <w:t xml:space="preserve">str</w:t>
-      </w:r>
-      <w:r>
-        <w:rPr>
-          <w:rStyle w:val="NormalTok"/>
-        </w:rPr>
-        <w:t xml:space="preserve">(my_df)</w:t>
+          <w:rStyle w:val="NormalTok"/>
+        </w:rPr>
+        <w:t xml:space="preserve">my_df$example.audio &lt;-</w:t>
+      </w:r>
+      <w:r>
+        <w:rPr>
+          <w:rStyle w:val="StringTok"/>
+        </w:rPr>
+        <w:t xml:space="preserve"> </w:t>
+      </w:r>
+      <w:r>
+        <w:rPr>
+          <w:rStyle w:val="KeywordTok"/>
+        </w:rPr>
+        <w:t xml:space="preserve">factor</w:t>
+      </w:r>
+      <w:r>
+        <w:rPr>
+          <w:rStyle w:val="NormalTok"/>
+        </w:rPr>
+        <w:t xml:space="preserve">(my_df$example.audio, </w:t>
+      </w:r>
+      <w:r>
+        <w:rPr>
+          <w:rStyle w:val="DataTypeTok"/>
+        </w:rPr>
+        <w:t xml:space="preserve">levels =</w:t>
+      </w:r>
+      <w:r>
+        <w:rPr>
+          <w:rStyle w:val="NormalTok"/>
+        </w:rPr>
+        <w:t xml:space="preserve"> </w:t>
+      </w:r>
+      <w:r>
+        <w:rPr>
+          <w:rStyle w:val="KeywordTok"/>
+        </w:rPr>
+        <w:t xml:space="preserve">c</w:t>
+      </w:r>
+      <w:r>
+        <w:rPr>
+          <w:rStyle w:val="NormalTok"/>
+        </w:rPr>
+        <w:t xml:space="preserve">(</w:t>
+      </w:r>
+      <w:r>
+        <w:rPr>
+          <w:rStyle w:val="StringTok"/>
+        </w:rPr>
+        <w:t xml:space="preserve">"p"</w:t>
+      </w:r>
+      <w:r>
+        <w:rPr>
+          <w:rStyle w:val="NormalTok"/>
+        </w:rPr>
+        <w:t xml:space="preserve">, </w:t>
+      </w:r>
+      <w:r>
+        <w:rPr>
+          <w:rStyle w:val="StringTok"/>
+        </w:rPr>
+        <w:t xml:space="preserve">"t"</w:t>
+      </w:r>
+      <w:r>
+        <w:rPr>
+          <w:rStyle w:val="NormalTok"/>
+        </w:rPr>
+        <w:t xml:space="preserve">, </w:t>
+      </w:r>
+      <w:r>
+        <w:rPr>
+          <w:rStyle w:val="StringTok"/>
+        </w:rPr>
+        <w:t xml:space="preserve">"k"</w:t>
+      </w:r>
+      <w:r>
+        <w:rPr>
+          <w:rStyle w:val="NormalTok"/>
+        </w:rPr>
+        <w:t xml:space="preserve">))</w:t>
+      </w:r>
+      <w:r>
+        <w:br w:type="textWrapping"/>
+      </w:r>
+      <w:r>
+        <w:rPr>
+          <w:rStyle w:val="NormalTok"/>
+        </w:rPr>
+        <w:t xml:space="preserve">my_df$example.video &lt;-</w:t>
+      </w:r>
+      <w:r>
+        <w:rPr>
+          <w:rStyle w:val="StringTok"/>
+        </w:rPr>
+        <w:t xml:space="preserve"> </w:t>
+      </w:r>
+      <w:r>
+        <w:rPr>
+          <w:rStyle w:val="KeywordTok"/>
+        </w:rPr>
+        <w:t xml:space="preserve">factor</w:t>
+      </w:r>
+      <w:r>
+        <w:rPr>
+          <w:rStyle w:val="NormalTok"/>
+        </w:rPr>
+        <w:t xml:space="preserve">(my_df$example.video, </w:t>
+      </w:r>
+      <w:r>
+        <w:rPr>
+          <w:rStyle w:val="DataTypeTok"/>
+        </w:rPr>
+        <w:t xml:space="preserve">levels =</w:t>
+      </w:r>
+      <w:r>
+        <w:rPr>
+          <w:rStyle w:val="NormalTok"/>
+        </w:rPr>
+        <w:t xml:space="preserve"> </w:t>
+      </w:r>
+      <w:r>
+        <w:rPr>
+          <w:rStyle w:val="KeywordTok"/>
+        </w:rPr>
+        <w:t xml:space="preserve">c</w:t>
+      </w:r>
+      <w:r>
+        <w:rPr>
+          <w:rStyle w:val="NormalTok"/>
+        </w:rPr>
+        <w:t xml:space="preserve">(</w:t>
+      </w:r>
+      <w:r>
+        <w:rPr>
+          <w:rStyle w:val="StringTok"/>
+        </w:rPr>
+        <w:t xml:space="preserve">"p"</w:t>
+      </w:r>
+      <w:r>
+        <w:rPr>
+          <w:rStyle w:val="NormalTok"/>
+        </w:rPr>
+        <w:t xml:space="preserve">, </w:t>
+      </w:r>
+      <w:r>
+        <w:rPr>
+          <w:rStyle w:val="StringTok"/>
+        </w:rPr>
+        <w:t xml:space="preserve">"t"</w:t>
+      </w:r>
+      <w:r>
+        <w:rPr>
+          <w:rStyle w:val="NormalTok"/>
+        </w:rPr>
+        <w:t xml:space="preserve">, </w:t>
+      </w:r>
+      <w:r>
+        <w:rPr>
+          <w:rStyle w:val="StringTok"/>
+        </w:rPr>
+        <w:t xml:space="preserve">"k"</w:t>
+      </w:r>
+      <w:r>
+        <w:rPr>
+          <w:rStyle w:val="NormalTok"/>
+        </w:rPr>
+        <w:t xml:space="preserve">))</w:t>
+      </w:r>
+      <w:r>
+        <w:br w:type="textWrapping"/>
+      </w:r>
+      <w:r>
+        <w:rPr>
+          <w:rStyle w:val="NormalTok"/>
+        </w:rPr>
+        <w:t xml:space="preserve">my_df$answer &lt;-</w:t>
+      </w:r>
+      <w:r>
+        <w:rPr>
+          <w:rStyle w:val="StringTok"/>
+        </w:rPr>
+        <w:t xml:space="preserve"> </w:t>
+      </w:r>
+      <w:r>
+        <w:rPr>
+          <w:rStyle w:val="KeywordTok"/>
+        </w:rPr>
+        <w:t xml:space="preserve">factor</w:t>
+      </w:r>
+      <w:r>
+        <w:rPr>
+          <w:rStyle w:val="NormalTok"/>
+        </w:rPr>
+        <w:t xml:space="preserve">(my_df$answer, </w:t>
+      </w:r>
+      <w:r>
+        <w:rPr>
+          <w:rStyle w:val="DataTypeTok"/>
+        </w:rPr>
+        <w:t xml:space="preserve">levels =</w:t>
+      </w:r>
+      <w:r>
+        <w:rPr>
+          <w:rStyle w:val="NormalTok"/>
+        </w:rPr>
+        <w:t xml:space="preserve"> </w:t>
+      </w:r>
+      <w:r>
+        <w:rPr>
+          <w:rStyle w:val="KeywordTok"/>
+        </w:rPr>
+        <w:t xml:space="preserve">c</w:t>
+      </w:r>
+      <w:r>
+        <w:rPr>
+          <w:rStyle w:val="NormalTok"/>
+        </w:rPr>
+        <w:t xml:space="preserve">(</w:t>
+      </w:r>
+      <w:r>
+        <w:rPr>
+          <w:rStyle w:val="StringTok"/>
+        </w:rPr>
+        <w:t xml:space="preserve">"-"</w:t>
+      </w:r>
+      <w:r>
+        <w:rPr>
+          <w:rStyle w:val="NormalTok"/>
+        </w:rPr>
+        <w:t xml:space="preserve">, </w:t>
+      </w:r>
+      <w:r>
+        <w:rPr>
+          <w:rStyle w:val="StringTok"/>
+        </w:rPr>
+        <w:t xml:space="preserve">"p"</w:t>
+      </w:r>
+      <w:r>
+        <w:rPr>
+          <w:rStyle w:val="NormalTok"/>
+        </w:rPr>
+        <w:t xml:space="preserve">, </w:t>
+      </w:r>
+      <w:r>
+        <w:rPr>
+          <w:rStyle w:val="StringTok"/>
+        </w:rPr>
+        <w:t xml:space="preserve">"t"</w:t>
+      </w:r>
+      <w:r>
+        <w:rPr>
+          <w:rStyle w:val="NormalTok"/>
+        </w:rPr>
+        <w:t xml:space="preserve">, </w:t>
+      </w:r>
+      <w:r>
+        <w:rPr>
+          <w:rStyle w:val="StringTok"/>
+        </w:rPr>
+        <w:t xml:space="preserve">"k"</w:t>
+      </w:r>
+      <w:r>
+        <w:rPr>
+          <w:rStyle w:val="NormalTok"/>
+        </w:rPr>
+        <w:t xml:space="preserve">))</w:t>
       </w:r>
     </w:p>
     <w:p>
       <w:pPr>
+        <w:pStyle w:val="Heading2"/>
+      </w:pPr>
+      <w:bookmarkStart w:id="22" w:name="визуализация"/>
+      <w:bookmarkEnd w:id="22"/>
+      <w:r>
+        <w:t xml:space="preserve">1. Визуализация</w:t>
+      </w:r>
+    </w:p>
+    <w:p>
+      <w:pPr>
+        <w:pStyle w:val="FirstParagraph"/>
+      </w:pPr>
+      <w:r>
+        <w:t xml:space="preserve">Сперва проанализируем данные только по тем участникам, которые и смотрели видео, и слушали аудио:</w:t>
+      </w:r>
+    </w:p>
+    <w:p>
+      <w:pPr>
         <w:pStyle w:val="SourceCode"/>
       </w:pPr>
       <w:r>
         <w:rPr>
+          <w:rStyle w:val="NormalTok"/>
+        </w:rPr>
+        <w:t xml:space="preserve">my_df %&gt;%</w:t>
+      </w:r>
+      <w:r>
+        <w:br w:type="textWrapping"/>
+      </w:r>
+      <w:r>
+        <w:rPr>
+          <w:rStyle w:val="StringTok"/>
+        </w:rPr>
+        <w:t xml:space="preserve">  </w:t>
+      </w:r>
+      <w:r>
+        <w:rPr>
+          <w:rStyle w:val="KeywordTok"/>
+        </w:rPr>
+        <w:t xml:space="preserve">filter</w:t>
+      </w:r>
+      <w:r>
+        <w:rPr>
+          <w:rStyle w:val="NormalTok"/>
+        </w:rPr>
+        <w:t xml:space="preserve">(v_a ==</w:t>
+      </w:r>
+      <w:r>
+        <w:rPr>
+          <w:rStyle w:val="StringTok"/>
+        </w:rPr>
+        <w:t xml:space="preserve"> "v"</w:t>
+      </w:r>
+      <w:r>
+        <w:rPr>
+          <w:rStyle w:val="NormalTok"/>
+        </w:rPr>
+        <w:t xml:space="preserve">) %&gt;%</w:t>
+      </w:r>
+      <w:r>
+        <w:rPr>
+          <w:rStyle w:val="StringTok"/>
+        </w:rPr>
+        <w:t xml:space="preserve"> </w:t>
+      </w:r>
+      <w:r>
+        <w:br w:type="textWrapping"/>
+      </w:r>
+      <w:r>
+        <w:rPr>
+          <w:rStyle w:val="StringTok"/>
+        </w:rPr>
+        <w:t xml:space="preserve">  </w:t>
+      </w:r>
+      <w:r>
+        <w:rPr>
+          <w:rStyle w:val="KeywordTok"/>
+        </w:rPr>
+        <w:t xml:space="preserve">count</w:t>
+      </w:r>
+      <w:r>
+        <w:rPr>
+          <w:rStyle w:val="NormalTok"/>
+        </w:rPr>
+        <w:t xml:space="preserve">(sex, example.audio, example.video, answer, </w:t>
+      </w:r>
+      <w:r>
+        <w:rPr>
+          <w:rStyle w:val="DataTypeTok"/>
+        </w:rPr>
+        <w:t xml:space="preserve">sort =</w:t>
+      </w:r>
+      <w:r>
+        <w:rPr>
+          <w:rStyle w:val="NormalTok"/>
+        </w:rPr>
+        <w:t xml:space="preserve"> </w:t>
+      </w:r>
+      <w:r>
+        <w:rPr>
+          <w:rStyle w:val="OtherTok"/>
+        </w:rPr>
+        <w:t xml:space="preserve">TRUE</w:t>
+      </w:r>
+      <w:r>
+        <w:rPr>
+          <w:rStyle w:val="NormalTok"/>
+        </w:rPr>
+        <w:t xml:space="preserve">) %&gt;%</w:t>
+      </w:r>
+      <w:r>
+        <w:rPr>
+          <w:rStyle w:val="StringTok"/>
+        </w:rPr>
+        <w:t xml:space="preserve"> </w:t>
+      </w:r>
+      <w:r>
+        <w:br w:type="textWrapping"/>
+      </w:r>
+      <w:r>
+        <w:rPr>
+          <w:rStyle w:val="StringTok"/>
+        </w:rPr>
+        <w:t xml:space="preserve">  </w:t>
+      </w:r>
+      <w:r>
+        <w:rPr>
+          <w:rStyle w:val="KeywordTok"/>
+        </w:rPr>
+        <w:t xml:space="preserve">ggplot</w:t>
+      </w:r>
+      <w:r>
+        <w:rPr>
+          <w:rStyle w:val="NormalTok"/>
+        </w:rPr>
+        <w:t xml:space="preserve">(</w:t>
+      </w:r>
+      <w:r>
+        <w:rPr>
+          <w:rStyle w:val="KeywordTok"/>
+        </w:rPr>
+        <w:t xml:space="preserve">aes</w:t>
+      </w:r>
+      <w:r>
+        <w:rPr>
+          <w:rStyle w:val="NormalTok"/>
+        </w:rPr>
+        <w:t xml:space="preserve">(example.audio, example.video, </w:t>
+      </w:r>
+      <w:r>
+        <w:rPr>
+          <w:rStyle w:val="DataTypeTok"/>
+        </w:rPr>
+        <w:t xml:space="preserve">size =</w:t>
+      </w:r>
+      <w:r>
+        <w:rPr>
+          <w:rStyle w:val="NormalTok"/>
+        </w:rPr>
+        <w:t xml:space="preserve"> </w:t>
+      </w:r>
+      <w:r>
+        <w:rPr>
+          <w:rStyle w:val="NormalTok"/>
+        </w:rPr>
+        <w:t xml:space="preserve">n))+</w:t>
+      </w:r>
+      <w:r>
+        <w:br w:type="textWrapping"/>
+      </w:r>
+      <w:r>
+        <w:rPr>
+          <w:rStyle w:val="StringTok"/>
+        </w:rPr>
+        <w:t xml:space="preserve">  </w:t>
+      </w:r>
+      <w:r>
+        <w:rPr>
+          <w:rStyle w:val="KeywordTok"/>
+        </w:rPr>
+        <w:t xml:space="preserve">geom_point</w:t>
+      </w:r>
+      <w:r>
+        <w:rPr>
+          <w:rStyle w:val="NormalTok"/>
+        </w:rPr>
+        <w:t xml:space="preserve">(</w:t>
+      </w:r>
+      <w:r>
+        <w:rPr>
+          <w:rStyle w:val="KeywordTok"/>
+        </w:rPr>
+        <w:t xml:space="preserve">aes</w:t>
+      </w:r>
+      <w:r>
+        <w:rPr>
+          <w:rStyle w:val="NormalTok"/>
+        </w:rPr>
+        <w:t xml:space="preserve">(</w:t>
+      </w:r>
+      <w:r>
+        <w:rPr>
+          <w:rStyle w:val="DataTypeTok"/>
+        </w:rPr>
+        <w:t xml:space="preserve">size =</w:t>
+      </w:r>
+      <w:r>
+        <w:rPr>
+          <w:rStyle w:val="NormalTok"/>
+        </w:rPr>
+        <w:t xml:space="preserve"> </w:t>
+      </w:r>
+      <w:r>
+        <w:rPr>
+          <w:rStyle w:val="NormalTok"/>
+        </w:rPr>
+        <w:t xml:space="preserve">n), </w:t>
+      </w:r>
+      <w:r>
+        <w:rPr>
+          <w:rStyle w:val="DataTypeTok"/>
+        </w:rPr>
+        <w:t xml:space="preserve">alpha=</w:t>
+      </w:r>
+      <w:r>
+        <w:rPr>
+          <w:rStyle w:val="FloatTok"/>
+        </w:rPr>
+        <w:t xml:space="preserve">0.8</w:t>
+      </w:r>
+      <w:r>
+        <w:rPr>
+          <w:rStyle w:val="NormalTok"/>
+        </w:rPr>
+        <w:t xml:space="preserve">, </w:t>
+      </w:r>
+      <w:r>
+        <w:rPr>
+          <w:rStyle w:val="DataTypeTok"/>
+        </w:rPr>
+        <w:t xml:space="preserve">color=</w:t>
+      </w:r>
+      <w:r>
+        <w:rPr>
+          <w:rStyle w:val="StringTok"/>
+        </w:rPr>
+        <w:t xml:space="preserve">"darkblue"</w:t>
+      </w:r>
+      <w:r>
+        <w:rPr>
+          <w:rStyle w:val="NormalTok"/>
+        </w:rPr>
+        <w:t xml:space="preserve">, </w:t>
+      </w:r>
+      <w:r>
+        <w:rPr>
+          <w:rStyle w:val="DataTypeTok"/>
+        </w:rPr>
+        <w:t xml:space="preserve">show.legend =</w:t>
+      </w:r>
+      <w:r>
+        <w:rPr>
+          <w:rStyle w:val="OtherTok"/>
+        </w:rPr>
+        <w:t xml:space="preserve">FALSE</w:t>
+      </w:r>
+      <w:r>
+        <w:rPr>
+          <w:rStyle w:val="NormalTok"/>
+        </w:rPr>
+        <w:t xml:space="preserve">) +</w:t>
+      </w:r>
+      <w:r>
+        <w:br w:type="textWrapping"/>
+      </w:r>
+      <w:r>
+        <w:rPr>
+          <w:rStyle w:val="StringTok"/>
+        </w:rPr>
+        <w:t xml:space="preserve">  </w:t>
+      </w:r>
+      <w:r>
+        <w:rPr>
+          <w:rStyle w:val="KeywordTok"/>
+        </w:rPr>
+        <w:t xml:space="preserve">geom_text</w:t>
+      </w:r>
+      <w:r>
+        <w:rPr>
+          <w:rStyle w:val="NormalTok"/>
+        </w:rPr>
+        <w:t xml:space="preserve">(</w:t>
+      </w:r>
+      <w:r>
+        <w:rPr>
+          <w:rStyle w:val="KeywordTok"/>
+        </w:rPr>
+        <w:t xml:space="preserve">aes</w:t>
+      </w:r>
+      <w:r>
+        <w:rPr>
+          <w:rStyle w:val="NormalTok"/>
+        </w:rPr>
+        <w:t xml:space="preserve">(</w:t>
+      </w:r>
+      <w:r>
+        <w:rPr>
+          <w:rStyle w:val="DataTypeTok"/>
+        </w:rPr>
+        <w:t xml:space="preserve">label =</w:t>
+      </w:r>
+      <w:r>
+        <w:rPr>
+          <w:rStyle w:val="NormalTok"/>
+        </w:rPr>
+        <w:t xml:space="preserve"> </w:t>
+      </w:r>
+      <w:r>
+        <w:rPr>
+          <w:rStyle w:val="NormalTok"/>
+        </w:rPr>
+        <w:t xml:space="preserve">n), </w:t>
+      </w:r>
+      <w:r>
+        <w:rPr>
+          <w:rStyle w:val="DataTypeTok"/>
+        </w:rPr>
+        <w:t xml:space="preserve">color=</w:t>
+      </w:r>
+      <w:r>
+        <w:rPr>
+          <w:rStyle w:val="StringTok"/>
+        </w:rPr>
+        <w:t xml:space="preserve">"white"</w:t>
+      </w:r>
+      <w:r>
+        <w:rPr>
+          <w:rStyle w:val="NormalTok"/>
+        </w:rPr>
+        <w:t xml:space="preserve">, </w:t>
+      </w:r>
+      <w:r>
+        <w:rPr>
+          <w:rStyle w:val="DataTypeTok"/>
+        </w:rPr>
+        <w:t xml:space="preserve">size =</w:t>
+      </w:r>
+      <w:r>
+        <w:rPr>
+          <w:rStyle w:val="NormalTok"/>
+        </w:rPr>
+        <w:t xml:space="preserve"> </w:t>
+      </w:r>
+      <w:r>
+        <w:rPr>
+          <w:rStyle w:val="DecValTok"/>
+        </w:rPr>
+        <w:t xml:space="preserve">5</w:t>
+      </w:r>
+      <w:r>
+        <w:rPr>
+          <w:rStyle w:val="NormalTok"/>
+        </w:rPr>
+        <w:t xml:space="preserve">) +</w:t>
+      </w:r>
+      <w:r>
+        <w:br w:type="textWrapping"/>
+      </w:r>
+      <w:r>
+        <w:rPr>
+          <w:rStyle w:val="StringTok"/>
+        </w:rPr>
+        <w:t xml:space="preserve">  </w:t>
+      </w:r>
+      <w:r>
+        <w:rPr>
+          <w:rStyle w:val="KeywordTok"/>
+        </w:rPr>
+        <w:t xml:space="preserve">scale_size</w:t>
+      </w:r>
+      <w:r>
+        <w:rPr>
+          <w:rStyle w:val="NormalTok"/>
+        </w:rPr>
+        <w:t xml:space="preserve">(</w:t>
+      </w:r>
+      <w:r>
+        <w:rPr>
+          <w:rStyle w:val="DataTypeTok"/>
+        </w:rPr>
+        <w:t xml:space="preserve">range =</w:t>
+      </w:r>
+      <w:r>
+        <w:rPr>
+          <w:rStyle w:val="NormalTok"/>
+        </w:rPr>
+        <w:t xml:space="preserve"> </w:t>
+      </w:r>
+      <w:r>
+        <w:rPr>
+          <w:rStyle w:val="KeywordTok"/>
+        </w:rPr>
+        <w:t xml:space="preserve">c</w:t>
+      </w:r>
+      <w:r>
+        <w:rPr>
+          <w:rStyle w:val="NormalTok"/>
+        </w:rPr>
+        <w:t xml:space="preserve">(</w:t>
+      </w:r>
+      <w:r>
+        <w:rPr>
+          <w:rStyle w:val="DecValTok"/>
+        </w:rPr>
+        <w:t xml:space="preserve">4</w:t>
+      </w:r>
+      <w:r>
+        <w:rPr>
+          <w:rStyle w:val="NormalTok"/>
+        </w:rPr>
+        <w:t xml:space="preserve">,</w:t>
+      </w:r>
+      <w:r>
+        <w:rPr>
+          <w:rStyle w:val="DecValTok"/>
+        </w:rPr>
+        <w:t xml:space="preserve">16</w:t>
+      </w:r>
+      <w:r>
+        <w:rPr>
+          <w:rStyle w:val="NormalTok"/>
+        </w:rPr>
+        <w:t xml:space="preserve">)) +</w:t>
+      </w:r>
+      <w:r>
+        <w:br w:type="textWrapping"/>
+      </w:r>
+      <w:r>
+        <w:rPr>
+          <w:rStyle w:val="StringTok"/>
+        </w:rPr>
+        <w:t xml:space="preserve">  </w:t>
+      </w:r>
+      <w:r>
+        <w:rPr>
+          <w:rStyle w:val="KeywordTok"/>
+        </w:rPr>
+        <w:t xml:space="preserve">facet_grid</w:t>
+      </w:r>
+      <w:r>
+        <w:rPr>
+          <w:rStyle w:val="NormalTok"/>
+        </w:rPr>
+        <w:t xml:space="preserve">(sex~answer)+</w:t>
+      </w:r>
+      <w:r>
+        <w:br w:type="textWrapping"/>
+      </w:r>
+      <w:r>
+        <w:rPr>
+          <w:rStyle w:val="StringTok"/>
+        </w:rPr>
+        <w:t xml:space="preserve">  </w:t>
+      </w:r>
+      <w:r>
+        <w:rPr>
+          <w:rStyle w:val="KeywordTok"/>
+        </w:rPr>
+        <w:t xml:space="preserve">theme_bw</w:t>
+      </w:r>
+      <w:r>
+        <w:rPr>
+          <w:rStyle w:val="NormalTok"/>
+        </w:rPr>
+        <w:t xml:space="preserve">()+</w:t>
+      </w:r>
+      <w:r>
+        <w:br w:type="textWrapping"/>
+      </w:r>
+      <w:r>
+        <w:rPr>
+          <w:rStyle w:val="StringTok"/>
+        </w:rPr>
+        <w:t xml:space="preserve">  </w:t>
+      </w:r>
+      <w:r>
+        <w:rPr>
+          <w:rStyle w:val="KeywordTok"/>
+        </w:rPr>
+        <w:t xml:space="preserve">labs</w:t>
+      </w:r>
+      <w:r>
+        <w:rPr>
+          <w:rStyle w:val="NormalTok"/>
+        </w:rPr>
+        <w:t xml:space="preserve">(</w:t>
+      </w:r>
+      <w:r>
+        <w:rPr>
+          <w:rStyle w:val="DataTypeTok"/>
+        </w:rPr>
+        <w:t xml:space="preserve">x =</w:t>
+      </w:r>
+      <w:r>
+        <w:rPr>
+          <w:rStyle w:val="NormalTok"/>
+        </w:rPr>
+        <w:t xml:space="preserve"> </w:t>
+      </w:r>
+      <w:r>
+        <w:rPr>
+          <w:rStyle w:val="StringTok"/>
+        </w:rPr>
+        <w:t xml:space="preserve">"аудио стимулы"</w:t>
+      </w:r>
+      <w:r>
+        <w:rPr>
+          <w:rStyle w:val="NormalTok"/>
+        </w:rPr>
+        <w:t xml:space="preserve">,</w:t>
+      </w:r>
+      <w:r>
+        <w:br w:type="textWrapping"/>
+      </w:r>
+      <w:r>
+        <w:rPr>
+          <w:rStyle w:val="NormalTok"/>
+        </w:rPr>
+        <w:t xml:space="preserve"> </w:t>
+      </w:r>
+      <w:r>
+        <w:rPr>
+          <w:rStyle w:val="NormalTok"/>
+        </w:rPr>
+        <w:t xml:space="preserve"> </w:t>
+      </w:r>
+      <w:r>
+        <w:rPr>
+          <w:rStyle w:val="NormalTok"/>
+        </w:rPr>
+        <w:t xml:space="preserve"> </w:t>
+      </w:r>
+      <w:r>
+        <w:rPr>
+          <w:rStyle w:val="NormalTok"/>
+        </w:rPr>
+        <w:t xml:space="preserve"> </w:t>
+      </w:r>
+      <w:r>
+        <w:rPr>
+          <w:rStyle w:val="NormalTok"/>
+        </w:rPr>
+        <w:t xml:space="preserve"> </w:t>
+      </w:r>
+      <w:r>
+        <w:rPr>
+          <w:rStyle w:val="NormalTok"/>
+        </w:rPr>
+        <w:t xml:space="preserve"> </w:t>
+      </w:r>
+      <w:r>
+        <w:rPr>
+          <w:rStyle w:val="NormalTok"/>
+        </w:rPr>
+        <w:t xml:space="preserve"> </w:t>
+      </w:r>
+      <w:r>
+        <w:rPr>
+          <w:rStyle w:val="DataTypeTok"/>
+        </w:rPr>
+        <w:t xml:space="preserve">y =</w:t>
+      </w:r>
+      <w:r>
+        <w:rPr>
+          <w:rStyle w:val="NormalTok"/>
+        </w:rPr>
+        <w:t xml:space="preserve"> </w:t>
+      </w:r>
+      <w:r>
+        <w:rPr>
+          <w:rStyle w:val="StringTok"/>
+        </w:rPr>
+        <w:t xml:space="preserve">"видео стимулы"</w:t>
+      </w:r>
+      <w:r>
+        <w:rPr>
+          <w:rStyle w:val="NormalTok"/>
+        </w:rPr>
+        <w:t xml:space="preserve">,</w:t>
+      </w:r>
+      <w:r>
+        <w:br w:type="textWrapping"/>
+      </w:r>
+      <w:r>
+        <w:rPr>
+          <w:rStyle w:val="NormalTok"/>
+        </w:rPr>
+        <w:t xml:space="preserve"> </w:t>
+      </w:r>
+      <w:r>
+        <w:rPr>
+          <w:rStyle w:val="NormalTok"/>
+        </w:rPr>
+        <w:t xml:space="preserve"> </w:t>
+      </w:r>
+      <w:r>
+        <w:rPr>
+          <w:rStyle w:val="NormalTok"/>
+        </w:rPr>
+        <w:t xml:space="preserve"> </w:t>
+      </w:r>
+      <w:r>
+        <w:rPr>
+          <w:rStyle w:val="NormalTok"/>
+        </w:rPr>
+        <w:t xml:space="preserve"> </w:t>
+      </w:r>
+      <w:r>
+        <w:rPr>
+          <w:rStyle w:val="NormalTok"/>
+        </w:rPr>
+        <w:t xml:space="preserve"> </w:t>
+      </w:r>
+      <w:r>
+        <w:rPr>
+          <w:rStyle w:val="NormalTok"/>
+        </w:rPr>
+        <w:t xml:space="preserve"> </w:t>
+      </w:r>
+      <w:r>
+        <w:rPr>
+          <w:rStyle w:val="NormalTok"/>
+        </w:rPr>
+        <w:t xml:space="preserve"> </w:t>
+      </w:r>
+      <w:r>
+        <w:rPr>
+          <w:rStyle w:val="DataTypeTok"/>
+        </w:rPr>
+        <w:t xml:space="preserve">title =</w:t>
+      </w:r>
+      <w:r>
+        <w:rPr>
+          <w:rStyle w:val="NormalTok"/>
+        </w:rPr>
+        <w:t xml:space="preserve"> </w:t>
+      </w:r>
+      <w:r>
+        <w:rPr>
+          <w:rStyle w:val="StringTok"/>
+        </w:rPr>
+        <w:t xml:space="preserve">"Результаты сгрупированные по ответу и полу"</w:t>
+      </w:r>
+      <w:r>
+        <w:rPr>
+          <w:rStyle w:val="NormalTok"/>
+        </w:rPr>
+        <w:t xml:space="preserve">)</w:t>
+      </w:r>
+    </w:p>
+    <w:p>
+      <w:pPr>
+        <w:pStyle w:val="FirstParagraph"/>
+      </w:pPr>
+      <w:r>
+        <w:drawing>
+          <wp:inline>
+            <wp:extent cx="4620126" cy="3696101"/>
+            <wp:effectExtent b="0" l="0" r="0" t="0"/>
+            <wp:docPr descr="" id="1" name="Picture"/>
+            <a:graphic>
+              <a:graphicData uri="http://schemas.openxmlformats.org/drawingml/2006/picture">
+                <pic:pic>
+                  <pic:nvPicPr>
+                    <pic:cNvPr descr="analysis_by_GM_files/figure-docx/unnamed-chunk-4-1.png" id="0" name="Picture"/>
+                    <pic:cNvPicPr>
+                      <a:picLocks noChangeArrowheads="1" noChangeAspect="1"/>
+                    </pic:cNvPicPr>
+                  </pic:nvPicPr>
+                  <pic:blipFill>
+                    <a:blip r:embed="rId23"/>
+                    <a:stretch>
+                      <a:fillRect/>
+                    </a:stretch>
+                  </pic:blipFill>
+                  <pic:spPr bwMode="auto">
+                    <a:xfrm>
+                      <a:off x="0" y="0"/>
+                      <a:ext cx="4620126" cy="3696101"/>
+                    </a:xfrm>
+                    <a:prstGeom prst="rect">
+                      <a:avLst/>
+                    </a:prstGeom>
+                    <a:noFill/>
+                    <a:ln w="9525">
+                      <a:noFill/>
+                      <a:headEnd/>
+                      <a:tailEnd/>
+                    </a:ln>
+                  </pic:spPr>
+                </pic:pic>
+              </a:graphicData>
+            </a:graphic>
+          </wp:inline>
+        </w:drawing>
+      </w:r>
+    </w:p>
+    <w:p>
+      <w:pPr>
+        <w:pStyle w:val="BodyText"/>
+      </w:pPr>
+      <w:r>
+        <w:t xml:space="preserve">График разделен на 4 столбца (ответы респондентов) и 2 строки (пол респондентов). Как видно из графика, распределение ответов, видимо, связано с аудио стимулом, а не видео стимулом. Единственное отличие --- многие респонденты ответили, что слышат k, в случае аудио стимула t и видео стимула p. Данный эффект не является эффектом МакГурка, однако нужно показать его статистическую значимость.</w:t>
+      </w:r>
+      <w:r>
+        <w:br w:type="textWrapping"/>
+      </w:r>
+      <w:r>
+        <w:t xml:space="preserve">Посмотрим на аналогичные результаты для тех респондентов, которые лишь слушали аудио стимулы, но не смотрели видео стимулы.</w:t>
+      </w:r>
+    </w:p>
+    <w:p>
+      <w:pPr>
+        <w:pStyle w:val="SourceCode"/>
+      </w:pPr>
+      <w:r>
+        <w:rPr>
+          <w:rStyle w:val="NormalTok"/>
+        </w:rPr>
+        <w:t xml:space="preserve">my_df %&gt;%</w:t>
+      </w:r>
+      <w:r>
+        <w:br w:type="textWrapping"/>
+      </w:r>
+      <w:r>
+        <w:rPr>
+          <w:rStyle w:val="StringTok"/>
+        </w:rPr>
+        <w:t xml:space="preserve">  </w:t>
+      </w:r>
+      <w:r>
+        <w:rPr>
+          <w:rStyle w:val="KeywordTok"/>
+        </w:rPr>
+        <w:t xml:space="preserve">filter</w:t>
+      </w:r>
+      <w:r>
+        <w:rPr>
+          <w:rStyle w:val="NormalTok"/>
+        </w:rPr>
+        <w:t xml:space="preserve">(v_a ==</w:t>
+      </w:r>
+      <w:r>
+        <w:rPr>
+          <w:rStyle w:val="StringTok"/>
+        </w:rPr>
+        <w:t xml:space="preserve"> "a"</w:t>
+      </w:r>
+      <w:r>
+        <w:rPr>
+          <w:rStyle w:val="NormalTok"/>
+        </w:rPr>
+        <w:t xml:space="preserve">) %&gt;%</w:t>
+      </w:r>
+      <w:r>
+        <w:rPr>
+          <w:rStyle w:val="StringTok"/>
+        </w:rPr>
+        <w:t xml:space="preserve"> </w:t>
+      </w:r>
+      <w:r>
+        <w:br w:type="textWrapping"/>
+      </w:r>
+      <w:r>
+        <w:rPr>
+          <w:rStyle w:val="StringTok"/>
+        </w:rPr>
+        <w:t xml:space="preserve">  </w:t>
+      </w:r>
+      <w:r>
+        <w:rPr>
+          <w:rStyle w:val="KeywordTok"/>
+        </w:rPr>
+        <w:t xml:space="preserve">count</w:t>
+      </w:r>
+      <w:r>
+        <w:rPr>
+          <w:rStyle w:val="NormalTok"/>
+        </w:rPr>
+        <w:t xml:space="preserve">(sex, example.audio, example.video, answer, </w:t>
+      </w:r>
+      <w:r>
+        <w:rPr>
+          <w:rStyle w:val="DataTypeTok"/>
+        </w:rPr>
+        <w:t xml:space="preserve">sort =</w:t>
+      </w:r>
+      <w:r>
+        <w:rPr>
+          <w:rStyle w:val="NormalTok"/>
+        </w:rPr>
+        <w:t xml:space="preserve"> </w:t>
+      </w:r>
+      <w:r>
+        <w:rPr>
+          <w:rStyle w:val="OtherTok"/>
+        </w:rPr>
+        <w:t xml:space="preserve">TRUE</w:t>
+      </w:r>
+      <w:r>
+        <w:rPr>
+          <w:rStyle w:val="NormalTok"/>
+        </w:rPr>
+        <w:t xml:space="preserve">) %&gt;%</w:t>
+      </w:r>
+      <w:r>
+        <w:rPr>
+          <w:rStyle w:val="StringTok"/>
+        </w:rPr>
+        <w:t xml:space="preserve"> </w:t>
+      </w:r>
+      <w:r>
+        <w:br w:type="textWrapping"/>
+      </w:r>
+      <w:r>
+        <w:rPr>
+          <w:rStyle w:val="StringTok"/>
+        </w:rPr>
+        <w:t xml:space="preserve">  </w:t>
+      </w:r>
+      <w:r>
+        <w:rPr>
+          <w:rStyle w:val="KeywordTok"/>
+        </w:rPr>
+        <w:t xml:space="preserve">ggplot</w:t>
+      </w:r>
+      <w:r>
+        <w:rPr>
+          <w:rStyle w:val="NormalTok"/>
+        </w:rPr>
+        <w:t xml:space="preserve">(</w:t>
+      </w:r>
+      <w:r>
+        <w:rPr>
+          <w:rStyle w:val="KeywordTok"/>
+        </w:rPr>
+        <w:t xml:space="preserve">aes</w:t>
+      </w:r>
+      <w:r>
+        <w:rPr>
+          <w:rStyle w:val="NormalTok"/>
+        </w:rPr>
+        <w:t xml:space="preserve">(example.audio, example.video, </w:t>
+      </w:r>
+      <w:r>
+        <w:rPr>
+          <w:rStyle w:val="DataTypeTok"/>
+        </w:rPr>
+        <w:t xml:space="preserve">size =</w:t>
+      </w:r>
+      <w:r>
+        <w:rPr>
+          <w:rStyle w:val="NormalTok"/>
+        </w:rPr>
+        <w:t xml:space="preserve"> </w:t>
+      </w:r>
+      <w:r>
+        <w:rPr>
+          <w:rStyle w:val="NormalTok"/>
+        </w:rPr>
+        <w:t xml:space="preserve">n))+</w:t>
+      </w:r>
+      <w:r>
+        <w:br w:type="textWrapping"/>
+      </w:r>
+      <w:r>
+        <w:rPr>
+          <w:rStyle w:val="StringTok"/>
+        </w:rPr>
+        <w:t xml:space="preserve">  </w:t>
+      </w:r>
+      <w:r>
+        <w:rPr>
+          <w:rStyle w:val="KeywordTok"/>
+        </w:rPr>
+        <w:t xml:space="preserve">geom_point</w:t>
+      </w:r>
+      <w:r>
+        <w:rPr>
+          <w:rStyle w:val="NormalTok"/>
+        </w:rPr>
+        <w:t xml:space="preserve">(</w:t>
+      </w:r>
+      <w:r>
+        <w:rPr>
+          <w:rStyle w:val="KeywordTok"/>
+        </w:rPr>
+        <w:t xml:space="preserve">aes</w:t>
+      </w:r>
+      <w:r>
+        <w:rPr>
+          <w:rStyle w:val="NormalTok"/>
+        </w:rPr>
+        <w:t xml:space="preserve">(</w:t>
+      </w:r>
+      <w:r>
+        <w:rPr>
+          <w:rStyle w:val="DataTypeTok"/>
+        </w:rPr>
+        <w:t xml:space="preserve">size =</w:t>
+      </w:r>
+      <w:r>
+        <w:rPr>
+          <w:rStyle w:val="NormalTok"/>
+        </w:rPr>
+        <w:t xml:space="preserve"> </w:t>
+      </w:r>
+      <w:r>
+        <w:rPr>
+          <w:rStyle w:val="NormalTok"/>
+        </w:rPr>
+        <w:t xml:space="preserve">n), </w:t>
+      </w:r>
+      <w:r>
+        <w:rPr>
+          <w:rStyle w:val="DataTypeTok"/>
+        </w:rPr>
+        <w:t xml:space="preserve">alpha=</w:t>
+      </w:r>
+      <w:r>
+        <w:rPr>
+          <w:rStyle w:val="FloatTok"/>
+        </w:rPr>
+        <w:t xml:space="preserve">0.8</w:t>
+      </w:r>
+      <w:r>
+        <w:rPr>
+          <w:rStyle w:val="NormalTok"/>
+        </w:rPr>
+        <w:t xml:space="preserve">, </w:t>
+      </w:r>
+      <w:r>
+        <w:rPr>
+          <w:rStyle w:val="DataTypeTok"/>
+        </w:rPr>
+        <w:t xml:space="preserve">color=</w:t>
+      </w:r>
+      <w:r>
+        <w:rPr>
+          <w:rStyle w:val="StringTok"/>
+        </w:rPr>
+        <w:t xml:space="preserve">"darkblue"</w:t>
+      </w:r>
+      <w:r>
+        <w:rPr>
+          <w:rStyle w:val="NormalTok"/>
+        </w:rPr>
+        <w:t xml:space="preserve">, </w:t>
+      </w:r>
+      <w:r>
+        <w:rPr>
+          <w:rStyle w:val="DataTypeTok"/>
+        </w:rPr>
+        <w:t xml:space="preserve">show.legend =</w:t>
+      </w:r>
+      <w:r>
+        <w:rPr>
+          <w:rStyle w:val="OtherTok"/>
+        </w:rPr>
+        <w:t xml:space="preserve">FALSE</w:t>
+      </w:r>
+      <w:r>
+        <w:rPr>
+          <w:rStyle w:val="NormalTok"/>
+        </w:rPr>
+        <w:t xml:space="preserve">) +</w:t>
+      </w:r>
+      <w:r>
+        <w:br w:type="textWrapping"/>
+      </w:r>
+      <w:r>
+        <w:rPr>
+          <w:rStyle w:val="StringTok"/>
+        </w:rPr>
+        <w:t xml:space="preserve">  </w:t>
+      </w:r>
+      <w:r>
+        <w:rPr>
+          <w:rStyle w:val="KeywordTok"/>
+        </w:rPr>
+        <w:t xml:space="preserve">geom_text</w:t>
+      </w:r>
+      <w:r>
+        <w:rPr>
+          <w:rStyle w:val="NormalTok"/>
+        </w:rPr>
+        <w:t xml:space="preserve">(</w:t>
+      </w:r>
+      <w:r>
+        <w:rPr>
+          <w:rStyle w:val="KeywordTok"/>
+        </w:rPr>
+        <w:t xml:space="preserve">aes</w:t>
+      </w:r>
+      <w:r>
+        <w:rPr>
+          <w:rStyle w:val="NormalTok"/>
+        </w:rPr>
+        <w:t xml:space="preserve">(</w:t>
+      </w:r>
+      <w:r>
+        <w:rPr>
+          <w:rStyle w:val="DataTypeTok"/>
+        </w:rPr>
+        <w:t xml:space="preserve">label =</w:t>
+      </w:r>
+      <w:r>
+        <w:rPr>
+          <w:rStyle w:val="NormalTok"/>
+        </w:rPr>
+        <w:t xml:space="preserve"> </w:t>
+      </w:r>
+      <w:r>
+        <w:rPr>
+          <w:rStyle w:val="NormalTok"/>
+        </w:rPr>
+        <w:t xml:space="preserve">n), </w:t>
+      </w:r>
+      <w:r>
+        <w:rPr>
+          <w:rStyle w:val="DataTypeTok"/>
+        </w:rPr>
+        <w:t xml:space="preserve">color=</w:t>
+      </w:r>
+      <w:r>
+        <w:rPr>
+          <w:rStyle w:val="StringTok"/>
+        </w:rPr>
+        <w:t xml:space="preserve">"white"</w:t>
+      </w:r>
+      <w:r>
+        <w:rPr>
+          <w:rStyle w:val="NormalTok"/>
+        </w:rPr>
+        <w:t xml:space="preserve">, </w:t>
+      </w:r>
+      <w:r>
+        <w:rPr>
+          <w:rStyle w:val="DataTypeTok"/>
+        </w:rPr>
+        <w:t xml:space="preserve">size =</w:t>
+      </w:r>
+      <w:r>
+        <w:rPr>
+          <w:rStyle w:val="NormalTok"/>
+        </w:rPr>
+        <w:t xml:space="preserve"> </w:t>
+      </w:r>
+      <w:r>
+        <w:rPr>
+          <w:rStyle w:val="DecValTok"/>
+        </w:rPr>
+        <w:t xml:space="preserve">5</w:t>
+      </w:r>
+      <w:r>
+        <w:rPr>
+          <w:rStyle w:val="NormalTok"/>
+        </w:rPr>
+        <w:t xml:space="preserve">) +</w:t>
+      </w:r>
+      <w:r>
+        <w:br w:type="textWrapping"/>
+      </w:r>
+      <w:r>
+        <w:rPr>
+          <w:rStyle w:val="StringTok"/>
+        </w:rPr>
+        <w:t xml:space="preserve">  </w:t>
+      </w:r>
+      <w:r>
+        <w:rPr>
+          <w:rStyle w:val="KeywordTok"/>
+        </w:rPr>
+        <w:t xml:space="preserve">scale_size</w:t>
+      </w:r>
+      <w:r>
+        <w:rPr>
+          <w:rStyle w:val="NormalTok"/>
+        </w:rPr>
+        <w:t xml:space="preserve">(</w:t>
+      </w:r>
+      <w:r>
+        <w:rPr>
+          <w:rStyle w:val="DataTypeTok"/>
+        </w:rPr>
+        <w:t xml:space="preserve">range =</w:t>
+      </w:r>
+      <w:r>
+        <w:rPr>
+          <w:rStyle w:val="NormalTok"/>
+        </w:rPr>
+        <w:t xml:space="preserve"> </w:t>
+      </w:r>
+      <w:r>
+        <w:rPr>
+          <w:rStyle w:val="KeywordTok"/>
+        </w:rPr>
+        <w:t xml:space="preserve">c</w:t>
+      </w:r>
+      <w:r>
+        <w:rPr>
+          <w:rStyle w:val="NormalTok"/>
+        </w:rPr>
+        <w:t xml:space="preserve">(</w:t>
+      </w:r>
+      <w:r>
+        <w:rPr>
+          <w:rStyle w:val="DecValTok"/>
+        </w:rPr>
+        <w:t xml:space="preserve">4</w:t>
+      </w:r>
+      <w:r>
+        <w:rPr>
+          <w:rStyle w:val="NormalTok"/>
+        </w:rPr>
+        <w:t xml:space="preserve">,</w:t>
+      </w:r>
+      <w:r>
+        <w:rPr>
+          <w:rStyle w:val="DecValTok"/>
+        </w:rPr>
+        <w:t xml:space="preserve">16</w:t>
+      </w:r>
+      <w:r>
+        <w:rPr>
+          <w:rStyle w:val="NormalTok"/>
+        </w:rPr>
+        <w:t xml:space="preserve">)) +</w:t>
+      </w:r>
+      <w:r>
+        <w:br w:type="textWrapping"/>
+      </w:r>
+      <w:r>
+        <w:rPr>
+          <w:rStyle w:val="StringTok"/>
+        </w:rPr>
+        <w:t xml:space="preserve">  </w:t>
+      </w:r>
+      <w:r>
+        <w:rPr>
+          <w:rStyle w:val="KeywordTok"/>
+        </w:rPr>
+        <w:t xml:space="preserve">facet_grid</w:t>
+      </w:r>
+      <w:r>
+        <w:rPr>
+          <w:rStyle w:val="NormalTok"/>
+        </w:rPr>
+        <w:t xml:space="preserve">(sex~answer)+</w:t>
+      </w:r>
+      <w:r>
+        <w:br w:type="textWrapping"/>
+      </w:r>
+      <w:r>
+        <w:rPr>
+          <w:rStyle w:val="StringTok"/>
+        </w:rPr>
+        <w:t xml:space="preserve">  </w:t>
+      </w:r>
+      <w:r>
+        <w:rPr>
+          <w:rStyle w:val="KeywordTok"/>
+        </w:rPr>
+        <w:t xml:space="preserve">theme_bw</w:t>
+      </w:r>
+      <w:r>
+        <w:rPr>
+          <w:rStyle w:val="NormalTok"/>
+        </w:rPr>
+        <w:t xml:space="preserve">()+</w:t>
+      </w:r>
+      <w:r>
+        <w:br w:type="textWrapping"/>
+      </w:r>
+      <w:r>
+        <w:rPr>
+          <w:rStyle w:val="StringTok"/>
+        </w:rPr>
+        <w:t xml:space="preserve">  </w:t>
+      </w:r>
+      <w:r>
+        <w:rPr>
+          <w:rStyle w:val="KeywordTok"/>
+        </w:rPr>
+        <w:t xml:space="preserve">labs</w:t>
+      </w:r>
+      <w:r>
+        <w:rPr>
+          <w:rStyle w:val="NormalTok"/>
+        </w:rPr>
+        <w:t xml:space="preserve">(</w:t>
+      </w:r>
+      <w:r>
+        <w:rPr>
+          <w:rStyle w:val="DataTypeTok"/>
+        </w:rPr>
+        <w:t xml:space="preserve">x =</w:t>
+      </w:r>
+      <w:r>
+        <w:rPr>
+          <w:rStyle w:val="NormalTok"/>
+        </w:rPr>
+        <w:t xml:space="preserve"> </w:t>
+      </w:r>
+      <w:r>
+        <w:rPr>
+          <w:rStyle w:val="StringTok"/>
+        </w:rPr>
+        <w:t xml:space="preserve">"аудио стимулы"</w:t>
+      </w:r>
+      <w:r>
+        <w:rPr>
+          <w:rStyle w:val="NormalTok"/>
+        </w:rPr>
+        <w:t xml:space="preserve">,</w:t>
+      </w:r>
+      <w:r>
+        <w:br w:type="textWrapping"/>
+      </w:r>
+      <w:r>
+        <w:rPr>
+          <w:rStyle w:val="NormalTok"/>
+        </w:rPr>
+        <w:t xml:space="preserve"> </w:t>
+      </w:r>
+      <w:r>
+        <w:rPr>
+          <w:rStyle w:val="NormalTok"/>
+        </w:rPr>
+        <w:t xml:space="preserve"> </w:t>
+      </w:r>
+      <w:r>
+        <w:rPr>
+          <w:rStyle w:val="NormalTok"/>
+        </w:rPr>
+        <w:t xml:space="preserve"> </w:t>
+      </w:r>
+      <w:r>
+        <w:rPr>
+          <w:rStyle w:val="NormalTok"/>
+        </w:rPr>
+        <w:t xml:space="preserve"> </w:t>
+      </w:r>
+      <w:r>
+        <w:rPr>
+          <w:rStyle w:val="NormalTok"/>
+        </w:rPr>
+        <w:t xml:space="preserve"> </w:t>
+      </w:r>
+      <w:r>
+        <w:rPr>
+          <w:rStyle w:val="NormalTok"/>
+        </w:rPr>
+        <w:t xml:space="preserve"> </w:t>
+      </w:r>
+      <w:r>
+        <w:rPr>
+          <w:rStyle w:val="NormalTok"/>
+        </w:rPr>
+        <w:t xml:space="preserve"> </w:t>
+      </w:r>
+      <w:r>
+        <w:rPr>
+          <w:rStyle w:val="DataTypeTok"/>
+        </w:rPr>
+        <w:t xml:space="preserve">y =</w:t>
+      </w:r>
+      <w:r>
+        <w:rPr>
+          <w:rStyle w:val="NormalTok"/>
+        </w:rPr>
+        <w:t xml:space="preserve"> </w:t>
+      </w:r>
+      <w:r>
+        <w:rPr>
+          <w:rStyle w:val="StringTok"/>
+        </w:rPr>
+        <w:t xml:space="preserve">"видео стимулы"</w:t>
+      </w:r>
+      <w:r>
+        <w:rPr>
+          <w:rStyle w:val="NormalTok"/>
+        </w:rPr>
+        <w:t xml:space="preserve">,</w:t>
+      </w:r>
+      <w:r>
+        <w:br w:type="textWrapping"/>
+      </w:r>
+      <w:r>
+        <w:rPr>
+          <w:rStyle w:val="NormalTok"/>
+        </w:rPr>
+        <w:t xml:space="preserve"> </w:t>
+      </w:r>
+      <w:r>
+        <w:rPr>
+          <w:rStyle w:val="NormalTok"/>
+        </w:rPr>
+        <w:t xml:space="preserve"> </w:t>
+      </w:r>
+      <w:r>
+        <w:rPr>
+          <w:rStyle w:val="NormalTok"/>
+        </w:rPr>
+        <w:t xml:space="preserve"> </w:t>
+      </w:r>
+      <w:r>
+        <w:rPr>
+          <w:rStyle w:val="NormalTok"/>
+        </w:rPr>
+        <w:t xml:space="preserve"> </w:t>
+      </w:r>
+      <w:r>
+        <w:rPr>
+          <w:rStyle w:val="NormalTok"/>
+        </w:rPr>
+        <w:t xml:space="preserve"> </w:t>
+      </w:r>
+      <w:r>
+        <w:rPr>
+          <w:rStyle w:val="NormalTok"/>
+        </w:rPr>
+        <w:t xml:space="preserve"> </w:t>
+      </w:r>
+      <w:r>
+        <w:rPr>
+          <w:rStyle w:val="NormalTok"/>
+        </w:rPr>
+        <w:t xml:space="preserve"> </w:t>
+      </w:r>
+      <w:r>
+        <w:rPr>
+          <w:rStyle w:val="DataTypeTok"/>
+        </w:rPr>
+        <w:t xml:space="preserve">title =</w:t>
+      </w:r>
+      <w:r>
+        <w:rPr>
+          <w:rStyle w:val="NormalTok"/>
+        </w:rPr>
+        <w:t xml:space="preserve"> </w:t>
+      </w:r>
+      <w:r>
+        <w:rPr>
+          <w:rStyle w:val="StringTok"/>
+        </w:rPr>
+        <w:t xml:space="preserve">"Результаты сгрупированные по ответу и полу"</w:t>
+      </w:r>
+      <w:r>
+        <w:rPr>
+          <w:rStyle w:val="NormalTok"/>
+        </w:rPr>
+        <w:t xml:space="preserve">)</w:t>
+      </w:r>
+    </w:p>
+    <w:p>
+      <w:pPr>
+        <w:pStyle w:val="FirstParagraph"/>
+      </w:pPr>
+      <w:r>
+        <w:drawing>
+          <wp:inline>
+            <wp:extent cx="4620126" cy="3696101"/>
+            <wp:effectExtent b="0" l="0" r="0" t="0"/>
+            <wp:docPr descr="" id="1" name="Picture"/>
+            <a:graphic>
+              <a:graphicData uri="http://schemas.openxmlformats.org/drawingml/2006/picture">
+                <pic:pic>
+                  <pic:nvPicPr>
+                    <pic:cNvPr descr="analysis_by_GM_files/figure-docx/unnamed-chunk-5-1.png" id="0" name="Picture"/>
+                    <pic:cNvPicPr>
+                      <a:picLocks noChangeArrowheads="1" noChangeAspect="1"/>
+                    </pic:cNvPicPr>
+                  </pic:nvPicPr>
+                  <pic:blipFill>
+                    <a:blip r:embed="rId24"/>
+                    <a:stretch>
+                      <a:fillRect/>
+                    </a:stretch>
+                  </pic:blipFill>
+                  <pic:spPr bwMode="auto">
+                    <a:xfrm>
+                      <a:off x="0" y="0"/>
+                      <a:ext cx="4620126" cy="3696101"/>
+                    </a:xfrm>
+                    <a:prstGeom prst="rect">
+                      <a:avLst/>
+                    </a:prstGeom>
+                    <a:noFill/>
+                    <a:ln w="9525">
+                      <a:noFill/>
+                      <a:headEnd/>
+                      <a:tailEnd/>
+                    </a:ln>
+                  </pic:spPr>
+                </pic:pic>
+              </a:graphicData>
+            </a:graphic>
+          </wp:inline>
+        </w:drawing>
+      </w:r>
+    </w:p>
+    <w:p>
+      <w:pPr>
+        <w:pStyle w:val="BodyText"/>
+      </w:pPr>
+      <w:r>
+        <w:t xml:space="preserve">Появляется ощущение, что все носители отвечают одинаково вне зависимости от того, видят ли они видео стимул или нет. Из этого мы можем сделать вывод, что наблюдаемый эффект связан с особенностью нашего стимула, а не вызван каким-то перцептивным эффектом связанным с взаимодействием аудио и видео стимулов.</w:t>
+      </w:r>
+      <w:r>
+        <w:t xml:space="preserve"> </w:t>
+      </w:r>
+      <w:r>
+        <w:t xml:space="preserve">Перечислим некоторые факты, которые мы хотим доказать:</w:t>
+      </w:r>
+    </w:p>
+    <w:p>
+      <w:pPr>
+        <w:pStyle w:val="Compact"/>
+        <w:numPr>
+          <w:numId w:val="1001"/>
+          <w:ilvl w:val="0"/>
+        </w:numPr>
+      </w:pPr>
+      <w:r>
+        <w:t xml:space="preserve">разница в ответах между респондентами разного пола не является статистически значимой</w:t>
+      </w:r>
+    </w:p>
+    <w:p>
+      <w:pPr>
+        <w:pStyle w:val="Compact"/>
+        <w:numPr>
+          <w:numId w:val="1001"/>
+          <w:ilvl w:val="0"/>
+        </w:numPr>
+      </w:pPr>
+      <w:r>
+        <w:t xml:space="preserve">разница в ответах между респондентами смотревших видео стимулы и не смотревших оных не является статистически значимой</w:t>
+      </w:r>
+    </w:p>
+    <w:p>
+      <w:pPr>
+        <w:pStyle w:val="Compact"/>
+        <w:numPr>
+          <w:numId w:val="1001"/>
+          <w:ilvl w:val="0"/>
+        </w:numPr>
+      </w:pPr>
+      <w:r>
+        <w:t xml:space="preserve">ответы респондентов в нашем эксперименте скорее совпадают с аудио стимулом, а не с видео стимулом.</w:t>
+      </w:r>
+    </w:p>
+    <w:p>
+      <w:pPr>
+        <w:pStyle w:val="Heading2"/>
+      </w:pPr>
+      <w:bookmarkStart w:id="25" w:name="----"/>
+      <w:bookmarkEnd w:id="25"/>
+      <w:r>
+        <w:t xml:space="preserve">2.1 Влияет ли пол на ответы?</w:t>
+      </w:r>
+    </w:p>
+    <w:p>
+      <w:pPr>
+        <w:pStyle w:val="FirstParagraph"/>
+      </w:pPr>
+      <w:r>
+        <w:t xml:space="preserve">Начнем с того, что покажем, что пол не влияет на распределение ответов. Для этого составим таблицу с уникальными значениями видео стимулов, аудио стимулов, ответов и переменной, кодирующей смотрели ли данный респондент видео стимул, в строках и полом респондента в столбцах.</w:t>
+      </w:r>
+    </w:p>
+    <w:p>
+      <w:pPr>
+        <w:pStyle w:val="SourceCode"/>
+      </w:pPr>
+      <w:r>
+        <w:rPr>
+          <w:rStyle w:val="NormalTok"/>
+        </w:rPr>
+        <w:t xml:space="preserve">my_df %&gt;%</w:t>
+      </w:r>
+      <w:r>
+        <w:br w:type="textWrapping"/>
+      </w:r>
+      <w:r>
+        <w:rPr>
+          <w:rStyle w:val="StringTok"/>
+        </w:rPr>
+        <w:t xml:space="preserve">  </w:t>
+      </w:r>
+      <w:r>
+        <w:rPr>
+          <w:rStyle w:val="KeywordTok"/>
+        </w:rPr>
+        <w:t xml:space="preserve">na.omit</w:t>
+      </w:r>
+      <w:r>
+        <w:rPr>
+          <w:rStyle w:val="NormalTok"/>
+        </w:rPr>
+        <w:t xml:space="preserve">() %&gt;%</w:t>
+      </w:r>
+      <w:r>
+        <w:rPr>
+          <w:rStyle w:val="StringTok"/>
+        </w:rPr>
+        <w:t xml:space="preserve"> </w:t>
+      </w:r>
+      <w:r>
+        <w:br w:type="textWrapping"/>
+      </w:r>
+      <w:r>
+        <w:rPr>
+          <w:rStyle w:val="StringTok"/>
+        </w:rPr>
+        <w:t xml:space="preserve">  </w:t>
+      </w:r>
+      <w:r>
+        <w:rPr>
+          <w:rStyle w:val="KeywordTok"/>
+        </w:rPr>
+        <w:t xml:space="preserve">count</w:t>
+      </w:r>
+      <w:r>
+        <w:rPr>
+          <w:rStyle w:val="NormalTok"/>
+        </w:rPr>
+        <w:t xml:space="preserve">(example.audio, example.video, answer, v_a, sex) %&gt;%</w:t>
+      </w:r>
+      <w:r>
+        <w:rPr>
+          <w:rStyle w:val="StringTok"/>
+        </w:rPr>
+        <w:t xml:space="preserve"> </w:t>
+      </w:r>
+      <w:r>
+        <w:br w:type="textWrapping"/>
+      </w:r>
+      <w:r>
+        <w:rPr>
+          <w:rStyle w:val="StringTok"/>
+        </w:rPr>
+        <w:t xml:space="preserve">  </w:t>
+      </w:r>
+      <w:r>
+        <w:rPr>
+          <w:rStyle w:val="KeywordTok"/>
+        </w:rPr>
+        <w:t xml:space="preserve">spread</w:t>
+      </w:r>
+      <w:r>
+        <w:rPr>
+          <w:rStyle w:val="NormalTok"/>
+        </w:rPr>
+        <w:t xml:space="preserve">(</w:t>
+      </w:r>
+      <w:r>
+        <w:rPr>
+          <w:rStyle w:val="DataTypeTok"/>
+        </w:rPr>
+        <w:t xml:space="preserve">key =</w:t>
+      </w:r>
+      <w:r>
+        <w:rPr>
+          <w:rStyle w:val="NormalTok"/>
+        </w:rPr>
+        <w:t xml:space="preserve"> </w:t>
+      </w:r>
+      <w:r>
+        <w:rPr>
+          <w:rStyle w:val="NormalTok"/>
+        </w:rPr>
+        <w:t xml:space="preserve">sex, </w:t>
+      </w:r>
+      <w:r>
+        <w:rPr>
+          <w:rStyle w:val="DataTypeTok"/>
+        </w:rPr>
+        <w:t xml:space="preserve">value =</w:t>
+      </w:r>
+      <w:r>
+        <w:rPr>
+          <w:rStyle w:val="NormalTok"/>
+        </w:rPr>
+        <w:t xml:space="preserve"> </w:t>
+      </w:r>
+      <w:r>
+        <w:rPr>
+          <w:rStyle w:val="NormalTok"/>
+        </w:rPr>
+        <w:t xml:space="preserve">n) %&gt;%</w:t>
+      </w:r>
+      <w:r>
+        <w:rPr>
+          <w:rStyle w:val="StringTok"/>
+        </w:rPr>
+        <w:t xml:space="preserve"> </w:t>
+      </w:r>
+      <w:r>
+        <w:br w:type="textWrapping"/>
+      </w:r>
+      <w:r>
+        <w:rPr>
+          <w:rStyle w:val="StringTok"/>
+        </w:rPr>
+        <w:t xml:space="preserve">  </w:t>
+      </w:r>
+      <w:r>
+        <w:rPr>
+          <w:rStyle w:val="KeywordTok"/>
+        </w:rPr>
+        <w:t xml:space="preserve">mutate</w:t>
+      </w:r>
+      <w:r>
+        <w:rPr>
+          <w:rStyle w:val="NormalTok"/>
+        </w:rPr>
+        <w:t xml:space="preserve">(</w:t>
+      </w:r>
+      <w:r>
+        <w:rPr>
+          <w:rStyle w:val="DataTypeTok"/>
+        </w:rPr>
+        <w:t xml:space="preserve">f =</w:t>
+      </w:r>
+      <w:r>
+        <w:rPr>
+          <w:rStyle w:val="NormalTok"/>
+        </w:rPr>
+        <w:t xml:space="preserve"> </w:t>
+      </w:r>
+      <w:r>
+        <w:rPr>
+          <w:rStyle w:val="KeywordTok"/>
+        </w:rPr>
+        <w:t xml:space="preserve">ifelse</w:t>
+      </w:r>
+      <w:r>
+        <w:rPr>
+          <w:rStyle w:val="NormalTok"/>
+        </w:rPr>
+        <w:t xml:space="preserve">(</w:t>
+      </w:r>
+      <w:r>
+        <w:rPr>
+          <w:rStyle w:val="KeywordTok"/>
+        </w:rPr>
+        <w:t xml:space="preserve">is.na</w:t>
+      </w:r>
+      <w:r>
+        <w:rPr>
+          <w:rStyle w:val="NormalTok"/>
+        </w:rPr>
+        <w:t xml:space="preserve">(f), </w:t>
+      </w:r>
+      <w:r>
+        <w:rPr>
+          <w:rStyle w:val="KeywordTok"/>
+        </w:rPr>
+        <w:t xml:space="preserve">as.integer</w:t>
+      </w:r>
+      <w:r>
+        <w:rPr>
+          <w:rStyle w:val="NormalTok"/>
+        </w:rPr>
+        <w:t xml:space="preserve">(</w:t>
+      </w:r>
+      <w:r>
+        <w:rPr>
+          <w:rStyle w:val="DecValTok"/>
+        </w:rPr>
+        <w:t xml:space="preserve">0</w:t>
+      </w:r>
+      <w:r>
+        <w:rPr>
+          <w:rStyle w:val="NormalTok"/>
+        </w:rPr>
+        <w:t xml:space="preserve">), f),</w:t>
+      </w:r>
+      <w:r>
+        <w:br w:type="textWrapping"/>
+      </w:r>
+      <w:r>
+        <w:rPr>
+          <w:rStyle w:val="NormalTok"/>
+        </w:rPr>
+        <w:t xml:space="preserve"> </w:t>
+      </w:r>
+      <w:r>
+        <w:rPr>
+          <w:rStyle w:val="NormalTok"/>
+        </w:rPr>
+        <w:t xml:space="preserve"> </w:t>
+      </w:r>
+      <w:r>
+        <w:rPr>
+          <w:rStyle w:val="NormalTok"/>
+        </w:rPr>
+        <w:t xml:space="preserve"> </w:t>
+      </w:r>
+      <w:r>
+        <w:rPr>
+          <w:rStyle w:val="NormalTok"/>
+        </w:rPr>
+        <w:t xml:space="preserve"> </w:t>
+      </w:r>
+      <w:r>
+        <w:rPr>
+          <w:rStyle w:val="NormalTok"/>
+        </w:rPr>
+        <w:t xml:space="preserve"> </w:t>
+      </w:r>
+      <w:r>
+        <w:rPr>
+          <w:rStyle w:val="NormalTok"/>
+        </w:rPr>
+        <w:t xml:space="preserve"> </w:t>
+      </w:r>
+      <w:r>
+        <w:rPr>
+          <w:rStyle w:val="NormalTok"/>
+        </w:rPr>
+        <w:t xml:space="preserve"> </w:t>
+      </w:r>
+      <w:r>
+        <w:rPr>
+          <w:rStyle w:val="NormalTok"/>
+        </w:rPr>
+        <w:t xml:space="preserve"> </w:t>
+      </w:r>
+      <w:r>
+        <w:rPr>
+          <w:rStyle w:val="NormalTok"/>
+        </w:rPr>
+        <w:t xml:space="preserve"> </w:t>
+      </w:r>
+      <w:r>
+        <w:rPr>
+          <w:rStyle w:val="DataTypeTok"/>
+        </w:rPr>
+        <w:t xml:space="preserve">m =</w:t>
+      </w:r>
+      <w:r>
+        <w:rPr>
+          <w:rStyle w:val="NormalTok"/>
+        </w:rPr>
+        <w:t xml:space="preserve"> </w:t>
+      </w:r>
+      <w:r>
+        <w:rPr>
+          <w:rStyle w:val="KeywordTok"/>
+        </w:rPr>
+        <w:t xml:space="preserve">ifelse</w:t>
+      </w:r>
+      <w:r>
+        <w:rPr>
+          <w:rStyle w:val="NormalTok"/>
+        </w:rPr>
+        <w:t xml:space="preserve">(</w:t>
+      </w:r>
+      <w:r>
+        <w:rPr>
+          <w:rStyle w:val="KeywordTok"/>
+        </w:rPr>
+        <w:t xml:space="preserve">is.na</w:t>
+      </w:r>
+      <w:r>
+        <w:rPr>
+          <w:rStyle w:val="NormalTok"/>
+        </w:rPr>
+        <w:t xml:space="preserve">(m), </w:t>
+      </w:r>
+      <w:r>
+        <w:rPr>
+          <w:rStyle w:val="KeywordTok"/>
+        </w:rPr>
+        <w:t xml:space="preserve">as.integer</w:t>
+      </w:r>
+      <w:r>
+        <w:rPr>
+          <w:rStyle w:val="NormalTok"/>
+        </w:rPr>
+        <w:t xml:space="preserve">(</w:t>
+      </w:r>
+      <w:r>
+        <w:rPr>
+          <w:rStyle w:val="DecValTok"/>
+        </w:rPr>
+        <w:t xml:space="preserve">0</w:t>
+      </w:r>
+      <w:r>
+        <w:rPr>
+          <w:rStyle w:val="NormalTok"/>
+        </w:rPr>
+        <w:t xml:space="preserve">), m),</w:t>
+      </w:r>
+      <w:r>
+        <w:br w:type="textWrapping"/>
+      </w:r>
+      <w:r>
+        <w:rPr>
+          <w:rStyle w:val="NormalTok"/>
+        </w:rPr>
+        <w:t xml:space="preserve"> </w:t>
+      </w:r>
+      <w:r>
+        <w:rPr>
+          <w:rStyle w:val="NormalTok"/>
+        </w:rPr>
+        <w:t xml:space="preserve"> </w:t>
+      </w:r>
+      <w:r>
+        <w:rPr>
+          <w:rStyle w:val="NormalTok"/>
+        </w:rPr>
+        <w:t xml:space="preserve"> </w:t>
+      </w:r>
+      <w:r>
+        <w:rPr>
+          <w:rStyle w:val="NormalTok"/>
+        </w:rPr>
+        <w:t xml:space="preserve"> </w:t>
+      </w:r>
+      <w:r>
+        <w:rPr>
+          <w:rStyle w:val="NormalTok"/>
+        </w:rPr>
+        <w:t xml:space="preserve"> </w:t>
+      </w:r>
+      <w:r>
+        <w:rPr>
+          <w:rStyle w:val="NormalTok"/>
+        </w:rPr>
+        <w:t xml:space="preserve"> </w:t>
+      </w:r>
+      <w:r>
+        <w:rPr>
+          <w:rStyle w:val="NormalTok"/>
+        </w:rPr>
+        <w:t xml:space="preserve"> </w:t>
+      </w:r>
+      <w:r>
+        <w:rPr>
+          <w:rStyle w:val="NormalTok"/>
+        </w:rPr>
+        <w:t xml:space="preserve"> </w:t>
+      </w:r>
+      <w:r>
+        <w:rPr>
+          <w:rStyle w:val="NormalTok"/>
+        </w:rPr>
+        <w:t xml:space="preserve"> </w:t>
+      </w:r>
+      <w:r>
+        <w:rPr>
+          <w:rStyle w:val="DataTypeTok"/>
+        </w:rPr>
+        <w:t xml:space="preserve">type =</w:t>
+      </w:r>
+      <w:r>
+        <w:rPr>
+          <w:rStyle w:val="NormalTok"/>
+        </w:rPr>
+        <w:t xml:space="preserve"> </w:t>
+      </w:r>
+      <w:r>
+        <w:rPr>
+          <w:rStyle w:val="KeywordTok"/>
+        </w:rPr>
+        <w:t xml:space="preserve">paste</w:t>
+      </w:r>
+      <w:r>
+        <w:rPr>
+          <w:rStyle w:val="NormalTok"/>
+        </w:rPr>
+        <w:t xml:space="preserve">(example.audio, example.video, answer, v_a)) %&gt;%</w:t>
+      </w:r>
+      <w:r>
+        <w:rPr>
+          <w:rStyle w:val="StringTok"/>
+        </w:rPr>
+        <w:t xml:space="preserve"> </w:t>
+      </w:r>
+      <w:r>
+        <w:br w:type="textWrapping"/>
+      </w:r>
+      <w:r>
+        <w:rPr>
+          <w:rStyle w:val="StringTok"/>
+        </w:rPr>
+        <w:t xml:space="preserve">  </w:t>
+      </w:r>
+      <w:r>
+        <w:rPr>
+          <w:rStyle w:val="KeywordTok"/>
+        </w:rPr>
+        <w:t xml:space="preserve">ungroup</w:t>
+      </w:r>
+      <w:r>
+        <w:rPr>
+          <w:rStyle w:val="NormalTok"/>
+        </w:rPr>
+        <w:t xml:space="preserve">() %&gt;%</w:t>
+      </w:r>
+      <w:r>
+        <w:rPr>
+          <w:rStyle w:val="StringTok"/>
+        </w:rPr>
+        <w:t xml:space="preserve"> </w:t>
+      </w:r>
+      <w:r>
+        <w:br w:type="textWrapping"/>
+      </w:r>
+      <w:r>
+        <w:rPr>
+          <w:rStyle w:val="StringTok"/>
+        </w:rPr>
+        <w:t xml:space="preserve">  </w:t>
+      </w:r>
+      <w:r>
+        <w:rPr>
+          <w:rStyle w:val="KeywordTok"/>
+        </w:rPr>
+        <w:t xml:space="preserve">select</w:t>
+      </w:r>
+      <w:r>
+        <w:rPr>
+          <w:rStyle w:val="NormalTok"/>
+        </w:rPr>
+        <w:t xml:space="preserve">(type, f, m) -&gt;</w:t>
+      </w:r>
+      <w:r>
+        <w:br w:type="textWrapping"/>
+      </w:r>
+      <w:r>
+        <w:rPr>
+          <w:rStyle w:val="StringTok"/>
+        </w:rPr>
+        <w:t xml:space="preserve">  </w:t>
+      </w:r>
+      <w:r>
+        <w:rPr>
+          <w:rStyle w:val="NormalTok"/>
+        </w:rPr>
+        <w:t xml:space="preserve">my_df_sex</w:t>
+      </w:r>
+      <w:r>
+        <w:br w:type="textWrapping"/>
+      </w:r>
+      <w:r>
+        <w:rPr>
+          <w:rStyle w:val="KeywordTok"/>
+        </w:rPr>
+        <w:t xml:space="preserve">head</w:t>
+      </w:r>
+      <w:r>
+        <w:rPr>
+          <w:rStyle w:val="NormalTok"/>
+        </w:rPr>
+        <w:t xml:space="preserve">(my_df_sex)</w:t>
+      </w:r>
+    </w:p>
+    <w:p>
+      <w:pPr>
+        <w:pStyle w:val="SourceCode"/>
+      </w:pPr>
+      <w:r>
+        <w:rPr>
           <w:rStyle w:val="VerbatimChar"/>
         </w:rPr>
-        <w:t xml:space="preserve">## Classes 'tbl_df', 'tbl' and 'data.frame':    1350 obs. of  7 variables:</w:t>
+        <w:t xml:space="preserve">## # A tibble: 6 × 3</w:t>
       </w:r>
       <w:r>
         <w:br w:type="textWrapping"/>
@@ -249,7 +2483,7 @@
         <w:rPr>
           <w:rStyle w:val="VerbatimChar"/>
         </w:rPr>
-        <w:t xml:space="preserve">##  $ id           : int  1 1 1 1 1 1 1 1 1 2 ...</w:t>
+        <w:t xml:space="preserve">##      type     f     m</w:t>
       </w:r>
       <w:r>
         <w:br w:type="textWrapping"/>
@@ -258,7 +2492,7 @@
         <w:rPr>
           <w:rStyle w:val="VerbatimChar"/>
         </w:rPr>
-        <w:t xml:space="preserve">##  $ sex          : chr  "f" "f" "f" "f" ...</w:t>
+        <w:t xml:space="preserve">##     &lt;chr&gt; &lt;int&gt; &lt;int&gt;</w:t>
       </w:r>
       <w:r>
         <w:br w:type="textWrapping"/>
@@ -267,7 +2501,7 @@
         <w:rPr>
           <w:rStyle w:val="VerbatimChar"/>
         </w:rPr>
-        <w:t xml:space="preserve">##  $ example.audio: chr  "p" "k" "t" "k" ...</w:t>
+        <w:t xml:space="preserve">## 1 p p p a    15    13</w:t>
       </w:r>
       <w:r>
         <w:br w:type="textWrapping"/>
@@ -276,7 +2510,7 @@
         <w:rPr>
           <w:rStyle w:val="VerbatimChar"/>
         </w:rPr>
-        <w:t xml:space="preserve">##  $ example.video: chr  "k" "t" "t" "k" ...</w:t>
+        <w:t xml:space="preserve">## 2 p p p v    60    60</w:t>
       </w:r>
       <w:r>
         <w:br w:type="textWrapping"/>
@@ -285,7 +2519,7 @@
         <w:rPr>
           <w:rStyle w:val="VerbatimChar"/>
         </w:rPr>
-        <w:t xml:space="preserve">##  $ answer       : chr  "p" "k" "t" "k" ...</w:t>
+        <w:t xml:space="preserve">## 3 p t - a     1     0</w:t>
       </w:r>
       <w:r>
         <w:br w:type="textWrapping"/>
@@ -294,7 +2528,7 @@
         <w:rPr>
           <w:rStyle w:val="VerbatimChar"/>
         </w:rPr>
-        <w:t xml:space="preserve">##  $ order        : int  1 1 1 1 1 1 1 1 1 1 ...</w:t>
+        <w:t xml:space="preserve">## 4 p t p a    14    12</w:t>
       </w:r>
       <w:r>
         <w:br w:type="textWrapping"/>
@@ -303,7 +2537,7 @@
         <w:rPr>
           <w:rStyle w:val="VerbatimChar"/>
         </w:rPr>
-        <w:t xml:space="preserve">##  $ v_a          : chr  "v" "v" "v" "v" ...</w:t>
+        <w:t xml:space="preserve">## 5 p t p v    55    53</w:t>
       </w:r>
       <w:r>
         <w:br w:type="textWrapping"/>
@@ -312,16 +2546,91 @@
         <w:rPr>
           <w:rStyle w:val="VerbatimChar"/>
         </w:rPr>
-        <w:t xml:space="preserve">##  - attr(*, "spec")=List of 2</w:t>
-      </w:r>
-      <w:r>
-        <w:br w:type="textWrapping"/>
-      </w:r>
+        <w:t xml:space="preserve">## 6 p t t a     0     1</w:t>
+      </w:r>
+    </w:p>
+    <w:p>
+      <w:pPr>
+        <w:pStyle w:val="FirstParagraph"/>
+      </w:pPr>
+      <w:r>
+        <w:t xml:space="preserve">Применим к нашим данным тест Фишера:</w:t>
+      </w:r>
+    </w:p>
+    <w:p>
+      <w:pPr>
+        <w:pStyle w:val="SourceCode"/>
+      </w:pPr>
+      <w:r>
+        <w:rPr>
+          <w:rStyle w:val="KeywordTok"/>
+        </w:rPr>
+        <w:t xml:space="preserve">fisher.test</w:t>
+      </w:r>
+      <w:r>
+        <w:rPr>
+          <w:rStyle w:val="NormalTok"/>
+        </w:rPr>
+        <w:t xml:space="preserve">(my_df_sex[, -</w:t>
+      </w:r>
+      <w:r>
+        <w:rPr>
+          <w:rStyle w:val="DecValTok"/>
+        </w:rPr>
+        <w:t xml:space="preserve">1</w:t>
+      </w:r>
+      <w:r>
+        <w:rPr>
+          <w:rStyle w:val="NormalTok"/>
+        </w:rPr>
+        <w:t xml:space="preserve">], </w:t>
+      </w:r>
+      <w:r>
+        <w:rPr>
+          <w:rStyle w:val="DataTypeTok"/>
+        </w:rPr>
+        <w:t xml:space="preserve">simulate.p.value=</w:t>
+      </w:r>
+      <w:r>
+        <w:rPr>
+          <w:rStyle w:val="OtherTok"/>
+        </w:rPr>
+        <w:t xml:space="preserve">TRUE</w:t>
+      </w:r>
+      <w:r>
+        <w:rPr>
+          <w:rStyle w:val="NormalTok"/>
+        </w:rPr>
+        <w:t xml:space="preserve">,</w:t>
+      </w:r>
+      <w:r>
+        <w:rPr>
+          <w:rStyle w:val="DataTypeTok"/>
+        </w:rPr>
+        <w:t xml:space="preserve">B=</w:t>
+      </w:r>
+      <w:r>
+        <w:rPr>
+          <w:rStyle w:val="FloatTok"/>
+        </w:rPr>
+        <w:t xml:space="preserve">1e7</w:t>
+      </w:r>
+      <w:r>
+        <w:rPr>
+          <w:rStyle w:val="NormalTok"/>
+        </w:rPr>
+        <w:t xml:space="preserve">)</w:t>
+      </w:r>
+    </w:p>
+    <w:p>
+      <w:pPr>
+        <w:pStyle w:val="SourceCode"/>
+      </w:pPr>
       <w:r>
         <w:rPr>
           <w:rStyle w:val="VerbatimChar"/>
         </w:rPr>
-        <w:t xml:space="preserve">##   ..$ cols   :List of 7</w:t>
+        <w:t xml:space="preserve">## </w:t>
       </w:r>
       <w:r>
         <w:br w:type="textWrapping"/>
@@ -330,7 +2639,7 @@
         <w:rPr>
           <w:rStyle w:val="VerbatimChar"/>
         </w:rPr>
-        <w:t xml:space="preserve">##   .. ..$ id           : list()</w:t>
+        <w:t xml:space="preserve">##  Fisher's Exact Test for Count Data with simulated p-value (based</w:t>
       </w:r>
       <w:r>
         <w:br w:type="textWrapping"/>
@@ -339,7 +2648,7 @@
         <w:rPr>
           <w:rStyle w:val="VerbatimChar"/>
         </w:rPr>
-        <w:t xml:space="preserve">##   .. .. ..- attr(*, "class")= chr  "collector_integer" "collector"</w:t>
+        <w:t xml:space="preserve">##  on 1e+07 replicates)</w:t>
       </w:r>
       <w:r>
         <w:br w:type="textWrapping"/>
@@ -348,7 +2657,7 @@
         <w:rPr>
           <w:rStyle w:val="VerbatimChar"/>
         </w:rPr>
-        <w:t xml:space="preserve">##   .. ..$ sex          : list()</w:t>
+        <w:t xml:space="preserve">## </w:t>
       </w:r>
       <w:r>
         <w:br w:type="textWrapping"/>
@@ -357,7 +2666,7 @@
         <w:rPr>
           <w:rStyle w:val="VerbatimChar"/>
         </w:rPr>
-        <w:t xml:space="preserve">##   .. .. ..- attr(*, "class")= chr  "collector_character" "collector"</w:t>
+        <w:t xml:space="preserve">## data:  my_df_sex[, -1]</w:t>
       </w:r>
       <w:r>
         <w:br w:type="textWrapping"/>
@@ -366,7 +2675,7 @@
         <w:rPr>
           <w:rStyle w:val="VerbatimChar"/>
         </w:rPr>
-        <w:t xml:space="preserve">##   .. ..$ example.audio: list()</w:t>
+        <w:t xml:space="preserve">## p-value = 0.926</w:t>
       </w:r>
       <w:r>
         <w:br w:type="textWrapping"/>
@@ -375,16 +2684,535 @@
         <w:rPr>
           <w:rStyle w:val="VerbatimChar"/>
         </w:rPr>
-        <w:t xml:space="preserve">##   .. .. ..- attr(*, "class")= chr  "collector_character" "collector"</w:t>
-      </w:r>
-      <w:r>
-        <w:br w:type="textWrapping"/>
-      </w:r>
+        <w:t xml:space="preserve">## alternative hypothesis: two.sided</w:t>
+      </w:r>
+    </w:p>
+    <w:p>
+      <w:pPr>
+        <w:pStyle w:val="FirstParagraph"/>
+      </w:pPr>
+      <w:r>
+        <w:t xml:space="preserve">Как видно из очень выского p-value (0.93 &gt; 0.05), у нас нет оснований отбросить нулевую гепотизу о том, что пол респондента не влияет на ответы.</w:t>
+      </w:r>
+    </w:p>
+    <w:p>
+      <w:pPr>
+        <w:pStyle w:val="Heading2"/>
+      </w:pPr>
+      <w:bookmarkStart w:id="26" w:name="------"/>
+      <w:bookmarkEnd w:id="26"/>
+      <w:r>
+        <w:t xml:space="preserve">2.2 Влияет ли просмотр видео стимула на ответы?</w:t>
+      </w:r>
+    </w:p>
+    <w:p>
+      <w:pPr>
+        <w:pStyle w:val="FirstParagraph"/>
+      </w:pPr>
+      <w:r>
+        <w:t xml:space="preserve">Cоставим таблицу с уникальными значениями видео стимулов, аудио стимулов и ответов в строках и переменной, кодирующей смотрели ли данный респондент видео стимул, в столбцах.</w:t>
+      </w:r>
+    </w:p>
+    <w:p>
+      <w:pPr>
+        <w:pStyle w:val="SourceCode"/>
+      </w:pPr>
+      <w:r>
+        <w:rPr>
+          <w:rStyle w:val="NormalTok"/>
+        </w:rPr>
+        <w:t xml:space="preserve">my_df %&gt;%</w:t>
+      </w:r>
+      <w:r>
+        <w:br w:type="textWrapping"/>
+      </w:r>
+      <w:r>
+        <w:rPr>
+          <w:rStyle w:val="StringTok"/>
+        </w:rPr>
+        <w:t xml:space="preserve">  </w:t>
+      </w:r>
+      <w:r>
+        <w:rPr>
+          <w:rStyle w:val="KeywordTok"/>
+        </w:rPr>
+        <w:t xml:space="preserve">na.omit</w:t>
+      </w:r>
+      <w:r>
+        <w:rPr>
+          <w:rStyle w:val="NormalTok"/>
+        </w:rPr>
+        <w:t xml:space="preserve">() %&gt;%</w:t>
+      </w:r>
+      <w:r>
+        <w:rPr>
+          <w:rStyle w:val="StringTok"/>
+        </w:rPr>
+        <w:t xml:space="preserve"> </w:t>
+      </w:r>
+      <w:r>
+        <w:br w:type="textWrapping"/>
+      </w:r>
+      <w:r>
+        <w:rPr>
+          <w:rStyle w:val="StringTok"/>
+        </w:rPr>
+        <w:t xml:space="preserve">  </w:t>
+      </w:r>
+      <w:r>
+        <w:rPr>
+          <w:rStyle w:val="KeywordTok"/>
+        </w:rPr>
+        <w:t xml:space="preserve">count</w:t>
+      </w:r>
+      <w:r>
+        <w:rPr>
+          <w:rStyle w:val="NormalTok"/>
+        </w:rPr>
+        <w:t xml:space="preserve">(example.audio, example.video, answer, v_a) %&gt;%</w:t>
+      </w:r>
+      <w:r>
+        <w:rPr>
+          <w:rStyle w:val="StringTok"/>
+        </w:rPr>
+        <w:t xml:space="preserve"> </w:t>
+      </w:r>
+      <w:r>
+        <w:br w:type="textWrapping"/>
+      </w:r>
+      <w:r>
+        <w:rPr>
+          <w:rStyle w:val="StringTok"/>
+        </w:rPr>
+        <w:t xml:space="preserve">  </w:t>
+      </w:r>
+      <w:r>
+        <w:rPr>
+          <w:rStyle w:val="KeywordTok"/>
+        </w:rPr>
+        <w:t xml:space="preserve">spread</w:t>
+      </w:r>
+      <w:r>
+        <w:rPr>
+          <w:rStyle w:val="NormalTok"/>
+        </w:rPr>
+        <w:t xml:space="preserve">(</w:t>
+      </w:r>
+      <w:r>
+        <w:rPr>
+          <w:rStyle w:val="DataTypeTok"/>
+        </w:rPr>
+        <w:t xml:space="preserve">key =</w:t>
+      </w:r>
+      <w:r>
+        <w:rPr>
+          <w:rStyle w:val="NormalTok"/>
+        </w:rPr>
+        <w:t xml:space="preserve"> </w:t>
+      </w:r>
+      <w:r>
+        <w:rPr>
+          <w:rStyle w:val="NormalTok"/>
+        </w:rPr>
+        <w:t xml:space="preserve">v_a, </w:t>
+      </w:r>
+      <w:r>
+        <w:rPr>
+          <w:rStyle w:val="DataTypeTok"/>
+        </w:rPr>
+        <w:t xml:space="preserve">value =</w:t>
+      </w:r>
+      <w:r>
+        <w:rPr>
+          <w:rStyle w:val="NormalTok"/>
+        </w:rPr>
+        <w:t xml:space="preserve"> </w:t>
+      </w:r>
+      <w:r>
+        <w:rPr>
+          <w:rStyle w:val="NormalTok"/>
+        </w:rPr>
+        <w:t xml:space="preserve">n) %&gt;%</w:t>
+      </w:r>
+      <w:r>
+        <w:rPr>
+          <w:rStyle w:val="StringTok"/>
+        </w:rPr>
+        <w:t xml:space="preserve"> </w:t>
+      </w:r>
+      <w:r>
+        <w:br w:type="textWrapping"/>
+      </w:r>
+      <w:r>
+        <w:rPr>
+          <w:rStyle w:val="StringTok"/>
+        </w:rPr>
+        <w:t xml:space="preserve">  </w:t>
+      </w:r>
+      <w:r>
+        <w:rPr>
+          <w:rStyle w:val="KeywordTok"/>
+        </w:rPr>
+        <w:t xml:space="preserve">mutate</w:t>
+      </w:r>
+      <w:r>
+        <w:rPr>
+          <w:rStyle w:val="NormalTok"/>
+        </w:rPr>
+        <w:t xml:space="preserve">(</w:t>
+      </w:r>
+      <w:r>
+        <w:rPr>
+          <w:rStyle w:val="DataTypeTok"/>
+        </w:rPr>
+        <w:t xml:space="preserve">v =</w:t>
+      </w:r>
+      <w:r>
+        <w:rPr>
+          <w:rStyle w:val="NormalTok"/>
+        </w:rPr>
+        <w:t xml:space="preserve"> </w:t>
+      </w:r>
+      <w:r>
+        <w:rPr>
+          <w:rStyle w:val="KeywordTok"/>
+        </w:rPr>
+        <w:t xml:space="preserve">ifelse</w:t>
+      </w:r>
+      <w:r>
+        <w:rPr>
+          <w:rStyle w:val="NormalTok"/>
+        </w:rPr>
+        <w:t xml:space="preserve">(</w:t>
+      </w:r>
+      <w:r>
+        <w:rPr>
+          <w:rStyle w:val="KeywordTok"/>
+        </w:rPr>
+        <w:t xml:space="preserve">is.na</w:t>
+      </w:r>
+      <w:r>
+        <w:rPr>
+          <w:rStyle w:val="NormalTok"/>
+        </w:rPr>
+        <w:t xml:space="preserve">(v), </w:t>
+      </w:r>
+      <w:r>
+        <w:rPr>
+          <w:rStyle w:val="KeywordTok"/>
+        </w:rPr>
+        <w:t xml:space="preserve">as.integer</w:t>
+      </w:r>
+      <w:r>
+        <w:rPr>
+          <w:rStyle w:val="NormalTok"/>
+        </w:rPr>
+        <w:t xml:space="preserve">(</w:t>
+      </w:r>
+      <w:r>
+        <w:rPr>
+          <w:rStyle w:val="DecValTok"/>
+        </w:rPr>
+        <w:t xml:space="preserve">0</w:t>
+      </w:r>
+      <w:r>
+        <w:rPr>
+          <w:rStyle w:val="NormalTok"/>
+        </w:rPr>
+        <w:t xml:space="preserve">), v),</w:t>
+      </w:r>
+      <w:r>
+        <w:br w:type="textWrapping"/>
+      </w:r>
+      <w:r>
+        <w:rPr>
+          <w:rStyle w:val="NormalTok"/>
+        </w:rPr>
+        <w:t xml:space="preserve"> </w:t>
+      </w:r>
+      <w:r>
+        <w:rPr>
+          <w:rStyle w:val="NormalTok"/>
+        </w:rPr>
+        <w:t xml:space="preserve"> </w:t>
+      </w:r>
+      <w:r>
+        <w:rPr>
+          <w:rStyle w:val="NormalTok"/>
+        </w:rPr>
+        <w:t xml:space="preserve"> </w:t>
+      </w:r>
+      <w:r>
+        <w:rPr>
+          <w:rStyle w:val="NormalTok"/>
+        </w:rPr>
+        <w:t xml:space="preserve"> </w:t>
+      </w:r>
+      <w:r>
+        <w:rPr>
+          <w:rStyle w:val="NormalTok"/>
+        </w:rPr>
+        <w:t xml:space="preserve"> </w:t>
+      </w:r>
+      <w:r>
+        <w:rPr>
+          <w:rStyle w:val="NormalTok"/>
+        </w:rPr>
+        <w:t xml:space="preserve"> </w:t>
+      </w:r>
+      <w:r>
+        <w:rPr>
+          <w:rStyle w:val="NormalTok"/>
+        </w:rPr>
+        <w:t xml:space="preserve"> </w:t>
+      </w:r>
+      <w:r>
+        <w:rPr>
+          <w:rStyle w:val="NormalTok"/>
+        </w:rPr>
+        <w:t xml:space="preserve"> </w:t>
+      </w:r>
+      <w:r>
+        <w:rPr>
+          <w:rStyle w:val="NormalTok"/>
+        </w:rPr>
+        <w:t xml:space="preserve"> </w:t>
+      </w:r>
+      <w:r>
+        <w:rPr>
+          <w:rStyle w:val="DataTypeTok"/>
+        </w:rPr>
+        <w:t xml:space="preserve">a =</w:t>
+      </w:r>
+      <w:r>
+        <w:rPr>
+          <w:rStyle w:val="NormalTok"/>
+        </w:rPr>
+        <w:t xml:space="preserve"> </w:t>
+      </w:r>
+      <w:r>
+        <w:rPr>
+          <w:rStyle w:val="KeywordTok"/>
+        </w:rPr>
+        <w:t xml:space="preserve">ifelse</w:t>
+      </w:r>
+      <w:r>
+        <w:rPr>
+          <w:rStyle w:val="NormalTok"/>
+        </w:rPr>
+        <w:t xml:space="preserve">(</w:t>
+      </w:r>
+      <w:r>
+        <w:rPr>
+          <w:rStyle w:val="KeywordTok"/>
+        </w:rPr>
+        <w:t xml:space="preserve">is.na</w:t>
+      </w:r>
+      <w:r>
+        <w:rPr>
+          <w:rStyle w:val="NormalTok"/>
+        </w:rPr>
+        <w:t xml:space="preserve">(a), </w:t>
+      </w:r>
+      <w:r>
+        <w:rPr>
+          <w:rStyle w:val="KeywordTok"/>
+        </w:rPr>
+        <w:t xml:space="preserve">as.integer</w:t>
+      </w:r>
+      <w:r>
+        <w:rPr>
+          <w:rStyle w:val="NormalTok"/>
+        </w:rPr>
+        <w:t xml:space="preserve">(</w:t>
+      </w:r>
+      <w:r>
+        <w:rPr>
+          <w:rStyle w:val="DecValTok"/>
+        </w:rPr>
+        <w:t xml:space="preserve">0</w:t>
+      </w:r>
+      <w:r>
+        <w:rPr>
+          <w:rStyle w:val="NormalTok"/>
+        </w:rPr>
+        <w:t xml:space="preserve">), a),</w:t>
+      </w:r>
+      <w:r>
+        <w:br w:type="textWrapping"/>
+      </w:r>
+      <w:r>
+        <w:rPr>
+          <w:rStyle w:val="NormalTok"/>
+        </w:rPr>
+        <w:t xml:space="preserve"> </w:t>
+      </w:r>
+      <w:r>
+        <w:rPr>
+          <w:rStyle w:val="NormalTok"/>
+        </w:rPr>
+        <w:t xml:space="preserve"> </w:t>
+      </w:r>
+      <w:r>
+        <w:rPr>
+          <w:rStyle w:val="NormalTok"/>
+        </w:rPr>
+        <w:t xml:space="preserve"> </w:t>
+      </w:r>
+      <w:r>
+        <w:rPr>
+          <w:rStyle w:val="NormalTok"/>
+        </w:rPr>
+        <w:t xml:space="preserve"> </w:t>
+      </w:r>
+      <w:r>
+        <w:rPr>
+          <w:rStyle w:val="NormalTok"/>
+        </w:rPr>
+        <w:t xml:space="preserve"> </w:t>
+      </w:r>
+      <w:r>
+        <w:rPr>
+          <w:rStyle w:val="NormalTok"/>
+        </w:rPr>
+        <w:t xml:space="preserve"> </w:t>
+      </w:r>
+      <w:r>
+        <w:rPr>
+          <w:rStyle w:val="NormalTok"/>
+        </w:rPr>
+        <w:t xml:space="preserve"> </w:t>
+      </w:r>
+      <w:r>
+        <w:rPr>
+          <w:rStyle w:val="NormalTok"/>
+        </w:rPr>
+        <w:t xml:space="preserve"> </w:t>
+      </w:r>
+      <w:r>
+        <w:rPr>
+          <w:rStyle w:val="NormalTok"/>
+        </w:rPr>
+        <w:t xml:space="preserve"> </w:t>
+      </w:r>
+      <w:r>
+        <w:rPr>
+          <w:rStyle w:val="DataTypeTok"/>
+        </w:rPr>
+        <w:t xml:space="preserve">type =</w:t>
+      </w:r>
+      <w:r>
+        <w:rPr>
+          <w:rStyle w:val="NormalTok"/>
+        </w:rPr>
+        <w:t xml:space="preserve"> </w:t>
+      </w:r>
+      <w:r>
+        <w:rPr>
+          <w:rStyle w:val="KeywordTok"/>
+        </w:rPr>
+        <w:t xml:space="preserve">paste</w:t>
+      </w:r>
+      <w:r>
+        <w:rPr>
+          <w:rStyle w:val="NormalTok"/>
+        </w:rPr>
+        <w:t xml:space="preserve">(example.audio, example.video, answer)) %&gt;%</w:t>
+      </w:r>
+      <w:r>
+        <w:rPr>
+          <w:rStyle w:val="StringTok"/>
+        </w:rPr>
+        <w:t xml:space="preserve"> </w:t>
+      </w:r>
+      <w:r>
+        <w:br w:type="textWrapping"/>
+      </w:r>
+      <w:r>
+        <w:rPr>
+          <w:rStyle w:val="StringTok"/>
+        </w:rPr>
+        <w:t xml:space="preserve">  </w:t>
+      </w:r>
+      <w:r>
+        <w:rPr>
+          <w:rStyle w:val="KeywordTok"/>
+        </w:rPr>
+        <w:t xml:space="preserve">ungroup</w:t>
+      </w:r>
+      <w:r>
+        <w:rPr>
+          <w:rStyle w:val="NormalTok"/>
+        </w:rPr>
+        <w:t xml:space="preserve">() %&gt;%</w:t>
+      </w:r>
+      <w:r>
+        <w:rPr>
+          <w:rStyle w:val="StringTok"/>
+        </w:rPr>
+        <w:t xml:space="preserve"> </w:t>
+      </w:r>
+      <w:r>
+        <w:br w:type="textWrapping"/>
+      </w:r>
+      <w:r>
+        <w:rPr>
+          <w:rStyle w:val="StringTok"/>
+        </w:rPr>
+        <w:t xml:space="preserve">  </w:t>
+      </w:r>
+      <w:r>
+        <w:rPr>
+          <w:rStyle w:val="KeywordTok"/>
+        </w:rPr>
+        <w:t xml:space="preserve">select</w:t>
+      </w:r>
+      <w:r>
+        <w:rPr>
+          <w:rStyle w:val="NormalTok"/>
+        </w:rPr>
+        <w:t xml:space="preserve">(type, v, a) -&gt;</w:t>
+      </w:r>
+      <w:r>
+        <w:br w:type="textWrapping"/>
+      </w:r>
+      <w:r>
+        <w:rPr>
+          <w:rStyle w:val="StringTok"/>
+        </w:rPr>
+        <w:t xml:space="preserve">  </w:t>
+      </w:r>
+      <w:r>
+        <w:rPr>
+          <w:rStyle w:val="NormalTok"/>
+        </w:rPr>
+        <w:t xml:space="preserve">my_df_v_a</w:t>
+      </w:r>
+      <w:r>
+        <w:br w:type="textWrapping"/>
+      </w:r>
+      <w:r>
+        <w:rPr>
+          <w:rStyle w:val="KeywordTok"/>
+        </w:rPr>
+        <w:t xml:space="preserve">head</w:t>
+      </w:r>
+      <w:r>
+        <w:rPr>
+          <w:rStyle w:val="NormalTok"/>
+        </w:rPr>
+        <w:t xml:space="preserve">(my_df_v_a)</w:t>
+      </w:r>
+    </w:p>
+    <w:p>
+      <w:pPr>
+        <w:pStyle w:val="SourceCode"/>
+      </w:pPr>
       <w:r>
         <w:rPr>
           <w:rStyle w:val="VerbatimChar"/>
         </w:rPr>
-        <w:t xml:space="preserve">##   .. ..$ example.video: list()</w:t>
+        <w:t xml:space="preserve">## # A tibble: 6 × 3</w:t>
       </w:r>
       <w:r>
         <w:br w:type="textWrapping"/>
@@ -393,7 +3221,7 @@
         <w:rPr>
           <w:rStyle w:val="VerbatimChar"/>
         </w:rPr>
-        <w:t xml:space="preserve">##   .. .. ..- attr(*, "class")= chr  "collector_character" "collector"</w:t>
+        <w:t xml:space="preserve">##    type     v     a</w:t>
       </w:r>
       <w:r>
         <w:br w:type="textWrapping"/>
@@ -402,7 +3230,7 @@
         <w:rPr>
           <w:rStyle w:val="VerbatimChar"/>
         </w:rPr>
-        <w:t xml:space="preserve">##   .. ..$ answer       : list()</w:t>
+        <w:t xml:space="preserve">##   &lt;chr&gt; &lt;int&gt; &lt;int&gt;</w:t>
       </w:r>
       <w:r>
         <w:br w:type="textWrapping"/>
@@ -411,7 +3239,7 @@
         <w:rPr>
           <w:rStyle w:val="VerbatimChar"/>
         </w:rPr>
-        <w:t xml:space="preserve">##   .. .. ..- attr(*, "class")= chr  "collector_character" "collector"</w:t>
+        <w:t xml:space="preserve">## 1 p p p   120    28</w:t>
       </w:r>
       <w:r>
         <w:br w:type="textWrapping"/>
@@ -420,7 +3248,7 @@
         <w:rPr>
           <w:rStyle w:val="VerbatimChar"/>
         </w:rPr>
-        <w:t xml:space="preserve">##   .. ..$ order        : list()</w:t>
+        <w:t xml:space="preserve">## 2 p t -     0     1</w:t>
       </w:r>
       <w:r>
         <w:br w:type="textWrapping"/>
@@ -429,7 +3257,7 @@
         <w:rPr>
           <w:rStyle w:val="VerbatimChar"/>
         </w:rPr>
-        <w:t xml:space="preserve">##   .. .. ..- attr(*, "class")= chr  "collector_integer" "collector"</w:t>
+        <w:t xml:space="preserve">## 3 p t p   108    26</w:t>
       </w:r>
       <w:r>
         <w:br w:type="textWrapping"/>
@@ -438,7 +3266,7 @@
         <w:rPr>
           <w:rStyle w:val="VerbatimChar"/>
         </w:rPr>
-        <w:t xml:space="preserve">##   .. ..$ v_a          : list()</w:t>
+        <w:t xml:space="preserve">## 4 p t t     9     1</w:t>
       </w:r>
       <w:r>
         <w:br w:type="textWrapping"/>
@@ -447,7 +3275,7 @@
         <w:rPr>
           <w:rStyle w:val="VerbatimChar"/>
         </w:rPr>
-        <w:t xml:space="preserve">##   .. .. ..- attr(*, "class")= chr  "collector_character" "collector"</w:t>
+        <w:t xml:space="preserve">## 5 p t k     3     0</w:t>
       </w:r>
       <w:r>
         <w:br w:type="textWrapping"/>
@@ -456,16 +3284,91 @@
         <w:rPr>
           <w:rStyle w:val="VerbatimChar"/>
         </w:rPr>
-        <w:t xml:space="preserve">##   ..$ default: list()</w:t>
-      </w:r>
-      <w:r>
-        <w:br w:type="textWrapping"/>
-      </w:r>
+        <w:t xml:space="preserve">## 6 p k -     2     0</w:t>
+      </w:r>
+    </w:p>
+    <w:p>
+      <w:pPr>
+        <w:pStyle w:val="FirstParagraph"/>
+      </w:pPr>
+      <w:r>
+        <w:t xml:space="preserve">Применим к нашим данным тест Фишера:</w:t>
+      </w:r>
+    </w:p>
+    <w:p>
+      <w:pPr>
+        <w:pStyle w:val="SourceCode"/>
+      </w:pPr>
+      <w:r>
+        <w:rPr>
+          <w:rStyle w:val="KeywordTok"/>
+        </w:rPr>
+        <w:t xml:space="preserve">fisher.test</w:t>
+      </w:r>
+      <w:r>
+        <w:rPr>
+          <w:rStyle w:val="NormalTok"/>
+        </w:rPr>
+        <w:t xml:space="preserve">(my_df_v_a[, -</w:t>
+      </w:r>
+      <w:r>
+        <w:rPr>
+          <w:rStyle w:val="DecValTok"/>
+        </w:rPr>
+        <w:t xml:space="preserve">1</w:t>
+      </w:r>
+      <w:r>
+        <w:rPr>
+          <w:rStyle w:val="NormalTok"/>
+        </w:rPr>
+        <w:t xml:space="preserve">], </w:t>
+      </w:r>
+      <w:r>
+        <w:rPr>
+          <w:rStyle w:val="DataTypeTok"/>
+        </w:rPr>
+        <w:t xml:space="preserve">simulate.p.value=</w:t>
+      </w:r>
+      <w:r>
+        <w:rPr>
+          <w:rStyle w:val="OtherTok"/>
+        </w:rPr>
+        <w:t xml:space="preserve">TRUE</w:t>
+      </w:r>
+      <w:r>
+        <w:rPr>
+          <w:rStyle w:val="NormalTok"/>
+        </w:rPr>
+        <w:t xml:space="preserve">,</w:t>
+      </w:r>
+      <w:r>
+        <w:rPr>
+          <w:rStyle w:val="DataTypeTok"/>
+        </w:rPr>
+        <w:t xml:space="preserve">B=</w:t>
+      </w:r>
+      <w:r>
+        <w:rPr>
+          <w:rStyle w:val="FloatTok"/>
+        </w:rPr>
+        <w:t xml:space="preserve">1e7</w:t>
+      </w:r>
+      <w:r>
+        <w:rPr>
+          <w:rStyle w:val="NormalTok"/>
+        </w:rPr>
+        <w:t xml:space="preserve">)</w:t>
+      </w:r>
+    </w:p>
+    <w:p>
+      <w:pPr>
+        <w:pStyle w:val="SourceCode"/>
+      </w:pPr>
       <w:r>
         <w:rPr>
           <w:rStyle w:val="VerbatimChar"/>
         </w:rPr>
-        <w:t xml:space="preserve">##   .. ..- attr(*, "class")= chr  "collector_guess" "collector"</w:t>
+        <w:t xml:space="preserve">## </w:t>
       </w:r>
       <w:r>
         <w:br w:type="textWrapping"/>
@@ -474,7 +3377,692 @@
         <w:rPr>
           <w:rStyle w:val="VerbatimChar"/>
         </w:rPr>
-        <w:t xml:space="preserve">##   ..- attr(*, "class")= chr "col_spec"</w:t>
+        <w:t xml:space="preserve">##  Fisher's Exact Test for Count Data with simulated p-value (based</w:t>
+      </w:r>
+      <w:r>
+        <w:br w:type="textWrapping"/>
+      </w:r>
+      <w:r>
+        <w:rPr>
+          <w:rStyle w:val="VerbatimChar"/>
+        </w:rPr>
+        <w:t xml:space="preserve">##  on 1e+07 replicates)</w:t>
+      </w:r>
+      <w:r>
+        <w:br w:type="textWrapping"/>
+      </w:r>
+      <w:r>
+        <w:rPr>
+          <w:rStyle w:val="VerbatimChar"/>
+        </w:rPr>
+        <w:t xml:space="preserve">## </w:t>
+      </w:r>
+      <w:r>
+        <w:br w:type="textWrapping"/>
+      </w:r>
+      <w:r>
+        <w:rPr>
+          <w:rStyle w:val="VerbatimChar"/>
+        </w:rPr>
+        <w:t xml:space="preserve">## data:  my_df_v_a[, -1]</w:t>
+      </w:r>
+      <w:r>
+        <w:br w:type="textWrapping"/>
+      </w:r>
+      <w:r>
+        <w:rPr>
+          <w:rStyle w:val="VerbatimChar"/>
+        </w:rPr>
+        <w:t xml:space="preserve">## p-value = 0.7243</w:t>
+      </w:r>
+      <w:r>
+        <w:br w:type="textWrapping"/>
+      </w:r>
+      <w:r>
+        <w:rPr>
+          <w:rStyle w:val="VerbatimChar"/>
+        </w:rPr>
+        <w:t xml:space="preserve">## alternative hypothesis: two.sided</w:t>
+      </w:r>
+    </w:p>
+    <w:p>
+      <w:pPr>
+        <w:pStyle w:val="FirstParagraph"/>
+      </w:pPr>
+      <w:r>
+        <w:t xml:space="preserve">Как видно из очень выского p-value (0.72 &gt; 0.05), у нас нет оснований отбросить нулевую гепотизу о том, что просмотр видео стимулов влияет на ответы респондентов. В результате, мы убеждаемся, что наблюдаемый эффект (ответы k, при видео стимуле p и при аудио стимуле t) связан с особенностью нашего стимула, а не вызван каким-то перцептивным эффектом связанным с взаимодействием аудио и видео стимулов.</w:t>
+      </w:r>
+    </w:p>
+    <w:p>
+      <w:pPr>
+        <w:pStyle w:val="Heading2"/>
+      </w:pPr>
+      <w:bookmarkStart w:id="27" w:name="--------"/>
+      <w:bookmarkEnd w:id="27"/>
+      <w:r>
+        <w:t xml:space="preserve">2.3 Каке стимулы больше влияют на ответы: видео или аудио?</w:t>
+      </w:r>
+    </w:p>
+    <w:p>
+      <w:pPr>
+        <w:pStyle w:val="FirstParagraph"/>
+      </w:pPr>
+      <w:r>
+        <w:t xml:space="preserve">Создадим два столбца</w:t>
+      </w:r>
+      <w:r>
+        <w:t xml:space="preserve"> </w:t>
+      </w:r>
+      <w:r>
+        <w:rPr>
+          <w:rStyle w:val="VerbatimChar"/>
+        </w:rPr>
+        <w:t xml:space="preserve">eq_a</w:t>
+      </w:r>
+      <w:r>
+        <w:t xml:space="preserve">, если ответ респондента совпадает с аудио стимулом, но не с видео стимулом, и</w:t>
+      </w:r>
+      <w:r>
+        <w:t xml:space="preserve"> </w:t>
+      </w:r>
+      <w:r>
+        <w:rPr>
+          <w:rStyle w:val="VerbatimChar"/>
+        </w:rPr>
+        <w:t xml:space="preserve">eq_v</w:t>
+      </w:r>
+      <w:r>
+        <w:t xml:space="preserve">, если ответ респоднта совпадает с видео стимулом, но не с аудио стимулом:</w:t>
+      </w:r>
+    </w:p>
+    <w:p>
+      <w:pPr>
+        <w:pStyle w:val="SourceCode"/>
+      </w:pPr>
+      <w:r>
+        <w:rPr>
+          <w:rStyle w:val="NormalTok"/>
+        </w:rPr>
+        <w:t xml:space="preserve">my_df &lt;-</w:t>
+      </w:r>
+      <w:r>
+        <w:rPr>
+          <w:rStyle w:val="StringTok"/>
+        </w:rPr>
+        <w:t xml:space="preserve"> </w:t>
+      </w:r>
+      <w:r>
+        <w:rPr>
+          <w:rStyle w:val="KeywordTok"/>
+        </w:rPr>
+        <w:t xml:space="preserve">read_csv2</w:t>
+      </w:r>
+      <w:r>
+        <w:rPr>
+          <w:rStyle w:val="NormalTok"/>
+        </w:rPr>
+        <w:t xml:space="preserve">(</w:t>
+      </w:r>
+      <w:r>
+        <w:rPr>
+          <w:rStyle w:val="StringTok"/>
+        </w:rPr>
+        <w:t xml:space="preserve">"../data/final results.csv"</w:t>
+      </w:r>
+      <w:r>
+        <w:rPr>
+          <w:rStyle w:val="NormalTok"/>
+        </w:rPr>
+        <w:t xml:space="preserve">)</w:t>
+      </w:r>
+      <w:r>
+        <w:br w:type="textWrapping"/>
+      </w:r>
+      <w:r>
+        <w:rPr>
+          <w:rStyle w:val="NormalTok"/>
+        </w:rPr>
+        <w:t xml:space="preserve">my_df %&gt;%</w:t>
+      </w:r>
+      <w:r>
+        <w:br w:type="textWrapping"/>
+      </w:r>
+      <w:r>
+        <w:rPr>
+          <w:rStyle w:val="StringTok"/>
+        </w:rPr>
+        <w:t xml:space="preserve">  </w:t>
+      </w:r>
+      <w:r>
+        <w:rPr>
+          <w:rStyle w:val="KeywordTok"/>
+        </w:rPr>
+        <w:t xml:space="preserve">na.omit</w:t>
+      </w:r>
+      <w:r>
+        <w:rPr>
+          <w:rStyle w:val="NormalTok"/>
+        </w:rPr>
+        <w:t xml:space="preserve">() %&gt;%</w:t>
+      </w:r>
+      <w:r>
+        <w:rPr>
+          <w:rStyle w:val="StringTok"/>
+        </w:rPr>
+        <w:t xml:space="preserve"> </w:t>
+      </w:r>
+      <w:r>
+        <w:br w:type="textWrapping"/>
+      </w:r>
+      <w:r>
+        <w:rPr>
+          <w:rStyle w:val="StringTok"/>
+        </w:rPr>
+        <w:t xml:space="preserve">  </w:t>
+      </w:r>
+      <w:r>
+        <w:rPr>
+          <w:rStyle w:val="KeywordTok"/>
+        </w:rPr>
+        <w:t xml:space="preserve">count</w:t>
+      </w:r>
+      <w:r>
+        <w:rPr>
+          <w:rStyle w:val="NormalTok"/>
+        </w:rPr>
+        <w:t xml:space="preserve">(example.audio, example.video, answer) %&gt;%</w:t>
+      </w:r>
+      <w:r>
+        <w:rPr>
+          <w:rStyle w:val="StringTok"/>
+        </w:rPr>
+        <w:t xml:space="preserve"> </w:t>
+      </w:r>
+      <w:r>
+        <w:br w:type="textWrapping"/>
+      </w:r>
+      <w:r>
+        <w:rPr>
+          <w:rStyle w:val="StringTok"/>
+        </w:rPr>
+        <w:t xml:space="preserve">  </w:t>
+      </w:r>
+      <w:r>
+        <w:rPr>
+          <w:rStyle w:val="KeywordTok"/>
+        </w:rPr>
+        <w:t xml:space="preserve">filter</w:t>
+      </w:r>
+      <w:r>
+        <w:rPr>
+          <w:rStyle w:val="NormalTok"/>
+        </w:rPr>
+        <w:t xml:space="preserve">(example.audio !=</w:t>
+      </w:r>
+      <w:r>
+        <w:rPr>
+          <w:rStyle w:val="StringTok"/>
+        </w:rPr>
+        <w:t xml:space="preserve"> </w:t>
+      </w:r>
+      <w:r>
+        <w:rPr>
+          <w:rStyle w:val="NormalTok"/>
+        </w:rPr>
+        <w:t xml:space="preserve">example.video) %&gt;%</w:t>
+      </w:r>
+      <w:r>
+        <w:rPr>
+          <w:rStyle w:val="StringTok"/>
+        </w:rPr>
+        <w:t xml:space="preserve"> </w:t>
+      </w:r>
+      <w:r>
+        <w:br w:type="textWrapping"/>
+      </w:r>
+      <w:r>
+        <w:rPr>
+          <w:rStyle w:val="StringTok"/>
+        </w:rPr>
+        <w:t xml:space="preserve">  </w:t>
+      </w:r>
+      <w:r>
+        <w:rPr>
+          <w:rStyle w:val="KeywordTok"/>
+        </w:rPr>
+        <w:t xml:space="preserve">mutate</w:t>
+      </w:r>
+      <w:r>
+        <w:rPr>
+          <w:rStyle w:val="NormalTok"/>
+        </w:rPr>
+        <w:t xml:space="preserve">(</w:t>
+      </w:r>
+      <w:r>
+        <w:rPr>
+          <w:rStyle w:val="DataTypeTok"/>
+        </w:rPr>
+        <w:t xml:space="preserve">answer =</w:t>
+      </w:r>
+      <w:r>
+        <w:rPr>
+          <w:rStyle w:val="NormalTok"/>
+        </w:rPr>
+        <w:t xml:space="preserve"> </w:t>
+      </w:r>
+      <w:r>
+        <w:rPr>
+          <w:rStyle w:val="KeywordTok"/>
+        </w:rPr>
+        <w:t xml:space="preserve">ifelse</w:t>
+      </w:r>
+      <w:r>
+        <w:rPr>
+          <w:rStyle w:val="NormalTok"/>
+        </w:rPr>
+        <w:t xml:space="preserve">(example.audio ==</w:t>
+      </w:r>
+      <w:r>
+        <w:rPr>
+          <w:rStyle w:val="StringTok"/>
+        </w:rPr>
+        <w:t xml:space="preserve"> </w:t>
+      </w:r>
+      <w:r>
+        <w:rPr>
+          <w:rStyle w:val="NormalTok"/>
+        </w:rPr>
+        <w:t xml:space="preserve">answer, </w:t>
+      </w:r>
+      <w:r>
+        <w:rPr>
+          <w:rStyle w:val="StringTok"/>
+        </w:rPr>
+        <w:t xml:space="preserve">"eq_a"</w:t>
+      </w:r>
+      <w:r>
+        <w:rPr>
+          <w:rStyle w:val="NormalTok"/>
+        </w:rPr>
+        <w:t xml:space="preserve">, answer),</w:t>
+      </w:r>
+      <w:r>
+        <w:br w:type="textWrapping"/>
+      </w:r>
+      <w:r>
+        <w:rPr>
+          <w:rStyle w:val="NormalTok"/>
+        </w:rPr>
+        <w:t xml:space="preserve"> </w:t>
+      </w:r>
+      <w:r>
+        <w:rPr>
+          <w:rStyle w:val="NormalTok"/>
+        </w:rPr>
+        <w:t xml:space="preserve"> </w:t>
+      </w:r>
+      <w:r>
+        <w:rPr>
+          <w:rStyle w:val="NormalTok"/>
+        </w:rPr>
+        <w:t xml:space="preserve"> </w:t>
+      </w:r>
+      <w:r>
+        <w:rPr>
+          <w:rStyle w:val="NormalTok"/>
+        </w:rPr>
+        <w:t xml:space="preserve"> </w:t>
+      </w:r>
+      <w:r>
+        <w:rPr>
+          <w:rStyle w:val="NormalTok"/>
+        </w:rPr>
+        <w:t xml:space="preserve"> </w:t>
+      </w:r>
+      <w:r>
+        <w:rPr>
+          <w:rStyle w:val="NormalTok"/>
+        </w:rPr>
+        <w:t xml:space="preserve"> </w:t>
+      </w:r>
+      <w:r>
+        <w:rPr>
+          <w:rStyle w:val="NormalTok"/>
+        </w:rPr>
+        <w:t xml:space="preserve"> </w:t>
+      </w:r>
+      <w:r>
+        <w:rPr>
+          <w:rStyle w:val="NormalTok"/>
+        </w:rPr>
+        <w:t xml:space="preserve"> </w:t>
+      </w:r>
+      <w:r>
+        <w:rPr>
+          <w:rStyle w:val="NormalTok"/>
+        </w:rPr>
+        <w:t xml:space="preserve"> </w:t>
+      </w:r>
+      <w:r>
+        <w:rPr>
+          <w:rStyle w:val="DataTypeTok"/>
+        </w:rPr>
+        <w:t xml:space="preserve">answer =</w:t>
+      </w:r>
+      <w:r>
+        <w:rPr>
+          <w:rStyle w:val="NormalTok"/>
+        </w:rPr>
+        <w:t xml:space="preserve"> </w:t>
+      </w:r>
+      <w:r>
+        <w:rPr>
+          <w:rStyle w:val="KeywordTok"/>
+        </w:rPr>
+        <w:t xml:space="preserve">ifelse</w:t>
+      </w:r>
+      <w:r>
+        <w:rPr>
+          <w:rStyle w:val="NormalTok"/>
+        </w:rPr>
+        <w:t xml:space="preserve">(example.video ==</w:t>
+      </w:r>
+      <w:r>
+        <w:rPr>
+          <w:rStyle w:val="StringTok"/>
+        </w:rPr>
+        <w:t xml:space="preserve"> </w:t>
+      </w:r>
+      <w:r>
+        <w:rPr>
+          <w:rStyle w:val="NormalTok"/>
+        </w:rPr>
+        <w:t xml:space="preserve">answer, </w:t>
+      </w:r>
+      <w:r>
+        <w:rPr>
+          <w:rStyle w:val="StringTok"/>
+        </w:rPr>
+        <w:t xml:space="preserve">"eq_v"</w:t>
+      </w:r>
+      <w:r>
+        <w:rPr>
+          <w:rStyle w:val="NormalTok"/>
+        </w:rPr>
+        <w:t xml:space="preserve">, answer)) %&gt;%</w:t>
+      </w:r>
+      <w:r>
+        <w:rPr>
+          <w:rStyle w:val="StringTok"/>
+        </w:rPr>
+        <w:t xml:space="preserve"> </w:t>
+      </w:r>
+      <w:r>
+        <w:br w:type="textWrapping"/>
+      </w:r>
+      <w:r>
+        <w:rPr>
+          <w:rStyle w:val="StringTok"/>
+        </w:rPr>
+        <w:t xml:space="preserve">  </w:t>
+      </w:r>
+      <w:r>
+        <w:rPr>
+          <w:rStyle w:val="KeywordTok"/>
+        </w:rPr>
+        <w:t xml:space="preserve">filter</w:t>
+      </w:r>
+      <w:r>
+        <w:rPr>
+          <w:rStyle w:val="NormalTok"/>
+        </w:rPr>
+        <w:t xml:space="preserve">(answer ==</w:t>
+      </w:r>
+      <w:r>
+        <w:rPr>
+          <w:rStyle w:val="StringTok"/>
+        </w:rPr>
+        <w:t xml:space="preserve"> "eq_a"</w:t>
+      </w:r>
+      <w:r>
+        <w:rPr>
+          <w:rStyle w:val="NormalTok"/>
+        </w:rPr>
+        <w:t xml:space="preserve">|answer ==</w:t>
+      </w:r>
+      <w:r>
+        <w:rPr>
+          <w:rStyle w:val="StringTok"/>
+        </w:rPr>
+        <w:t xml:space="preserve"> "eq_v"</w:t>
+      </w:r>
+      <w:r>
+        <w:rPr>
+          <w:rStyle w:val="NormalTok"/>
+        </w:rPr>
+        <w:t xml:space="preserve">) %&gt;%</w:t>
+      </w:r>
+      <w:r>
+        <w:rPr>
+          <w:rStyle w:val="StringTok"/>
+        </w:rPr>
+        <w:t xml:space="preserve"> </w:t>
+      </w:r>
+      <w:r>
+        <w:br w:type="textWrapping"/>
+      </w:r>
+      <w:r>
+        <w:rPr>
+          <w:rStyle w:val="StringTok"/>
+        </w:rPr>
+        <w:t xml:space="preserve">  </w:t>
+      </w:r>
+      <w:r>
+        <w:rPr>
+          <w:rStyle w:val="KeywordTok"/>
+        </w:rPr>
+        <w:t xml:space="preserve">spread</w:t>
+      </w:r>
+      <w:r>
+        <w:rPr>
+          <w:rStyle w:val="NormalTok"/>
+        </w:rPr>
+        <w:t xml:space="preserve">(</w:t>
+      </w:r>
+      <w:r>
+        <w:rPr>
+          <w:rStyle w:val="DataTypeTok"/>
+        </w:rPr>
+        <w:t xml:space="preserve">key =</w:t>
+      </w:r>
+      <w:r>
+        <w:rPr>
+          <w:rStyle w:val="NormalTok"/>
+        </w:rPr>
+        <w:t xml:space="preserve"> </w:t>
+      </w:r>
+      <w:r>
+        <w:rPr>
+          <w:rStyle w:val="NormalTok"/>
+        </w:rPr>
+        <w:t xml:space="preserve">answer, </w:t>
+      </w:r>
+      <w:r>
+        <w:rPr>
+          <w:rStyle w:val="DataTypeTok"/>
+        </w:rPr>
+        <w:t xml:space="preserve">value =</w:t>
+      </w:r>
+      <w:r>
+        <w:rPr>
+          <w:rStyle w:val="NormalTok"/>
+        </w:rPr>
+        <w:t xml:space="preserve"> </w:t>
+      </w:r>
+      <w:r>
+        <w:rPr>
+          <w:rStyle w:val="NormalTok"/>
+        </w:rPr>
+        <w:t xml:space="preserve">n) -&gt;</w:t>
+      </w:r>
+      <w:r>
+        <w:br w:type="textWrapping"/>
+      </w:r>
+      <w:r>
+        <w:rPr>
+          <w:rStyle w:val="StringTok"/>
+        </w:rPr>
+        <w:t xml:space="preserve">  </w:t>
+      </w:r>
+      <w:r>
+        <w:rPr>
+          <w:rStyle w:val="NormalTok"/>
+        </w:rPr>
+        <w:t xml:space="preserve">my_df_equalities</w:t>
+      </w:r>
+      <w:r>
+        <w:br w:type="textWrapping"/>
+      </w:r>
+      <w:r>
+        <w:rPr>
+          <w:rStyle w:val="KeywordTok"/>
+        </w:rPr>
+        <w:t xml:space="preserve">head</w:t>
+      </w:r>
+      <w:r>
+        <w:rPr>
+          <w:rStyle w:val="NormalTok"/>
+        </w:rPr>
+        <w:t xml:space="preserve">(my_df_equalities)</w:t>
+      </w:r>
+    </w:p>
+    <w:p>
+      <w:pPr>
+        <w:pStyle w:val="SourceCode"/>
+      </w:pPr>
+      <w:r>
+        <w:rPr>
+          <w:rStyle w:val="VerbatimChar"/>
+        </w:rPr>
+        <w:t xml:space="preserve">## Source: local data frame [6 x 4]</w:t>
+      </w:r>
+      <w:r>
+        <w:br w:type="textWrapping"/>
+      </w:r>
+      <w:r>
+        <w:rPr>
+          <w:rStyle w:val="VerbatimChar"/>
+        </w:rPr>
+        <w:t xml:space="preserve">## Groups: example.audio, example.video [6]</w:t>
+      </w:r>
+      <w:r>
+        <w:br w:type="textWrapping"/>
+      </w:r>
+      <w:r>
+        <w:rPr>
+          <w:rStyle w:val="VerbatimChar"/>
+        </w:rPr>
+        <w:t xml:space="preserve">## </w:t>
+      </w:r>
+      <w:r>
+        <w:br w:type="textWrapping"/>
+      </w:r>
+      <w:r>
+        <w:rPr>
+          <w:rStyle w:val="VerbatimChar"/>
+        </w:rPr>
+        <w:t xml:space="preserve">##   example.audio example.video  eq_a  eq_v</w:t>
+      </w:r>
+      <w:r>
+        <w:br w:type="textWrapping"/>
+      </w:r>
+      <w:r>
+        <w:rPr>
+          <w:rStyle w:val="VerbatimChar"/>
+        </w:rPr>
+        <w:t xml:space="preserve">##           &lt;chr&gt;         &lt;chr&gt; &lt;int&gt; &lt;int&gt;</w:t>
+      </w:r>
+      <w:r>
+        <w:br w:type="textWrapping"/>
+      </w:r>
+      <w:r>
+        <w:rPr>
+          <w:rStyle w:val="VerbatimChar"/>
+        </w:rPr>
+        <w:t xml:space="preserve">## 1             k             p   121    18</w:t>
+      </w:r>
+      <w:r>
+        <w:br w:type="textWrapping"/>
+      </w:r>
+      <w:r>
+        <w:rPr>
+          <w:rStyle w:val="VerbatimChar"/>
+        </w:rPr>
+        <w:t xml:space="preserve">## 2             k             t   116    15</w:t>
+      </w:r>
+      <w:r>
+        <w:br w:type="textWrapping"/>
+      </w:r>
+      <w:r>
+        <w:rPr>
+          <w:rStyle w:val="VerbatimChar"/>
+        </w:rPr>
+        <w:t xml:space="preserve">## 3             p             k   137     8</w:t>
+      </w:r>
+      <w:r>
+        <w:br w:type="textWrapping"/>
+      </w:r>
+      <w:r>
+        <w:rPr>
+          <w:rStyle w:val="VerbatimChar"/>
+        </w:rPr>
+        <w:t xml:space="preserve">## 4             p             t   134    10</w:t>
+      </w:r>
+      <w:r>
+        <w:br w:type="textWrapping"/>
+      </w:r>
+      <w:r>
+        <w:rPr>
+          <w:rStyle w:val="VerbatimChar"/>
+        </w:rPr>
+        <w:t xml:space="preserve">## 5             t             k   146     1</w:t>
+      </w:r>
+      <w:r>
+        <w:br w:type="textWrapping"/>
+      </w:r>
+      <w:r>
+        <w:rPr>
+          <w:rStyle w:val="VerbatimChar"/>
+        </w:rPr>
+        <w:t xml:space="preserve">## 6             t             p    42     7</w:t>
+      </w:r>
+    </w:p>
+    <w:p>
+      <w:pPr>
+        <w:pStyle w:val="FirstParagraph"/>
+      </w:pPr>
+      <w:r>
+        <w:t xml:space="preserve">В результате, получилось 6 контекстов, в каждом из которых случаев совпадений ответа респондента с аудио стимулом в более чем пять раз превосходит количество случаев совпадений ответа респондента с видео стимулом. Данное различие для любых пар чисел больше 1 будет давать статистически значимое различие при использовании метода</w:t>
+      </w:r>
+      <w:r>
+        <w:t xml:space="preserve"> </w:t>
+      </w:r>
+      <m:oMath>
+        <m:sSup>
+          <m:e>
+            <m:r>
+              <m:t>χ</m:t>
+            </m:r>
+          </m:e>
+          <m:sup>
+            <m:r>
+              <m:t>2</m:t>
+            </m:r>
+          </m:sup>
+        </m:sSup>
+      </m:oMath>
+      <w:r>
+        <w:t xml:space="preserve">.</w:t>
       </w:r>
     </w:p>
     <w:sectPr/>
@@ -585,7 +4173,7 @@
     </w:lvl>
   </w:abstractNum>
   <w:abstractNum w:abstractNumId="990">
-    <w:nsid w:val="13dac2d8"/>
+    <w:nsid w:val="1c137a42"/>
     <w:multiLevelType w:val="multilevel"/>
     <w:lvl w:ilvl="0">
       <w:numFmt w:val="bullet"/>
@@ -656,6 +4244,87 @@
     <w:lvl w:ilvl="6">
       <w:numFmt w:val="bullet"/>
       <w:lvlText w:val=" "/>
+      <w:lvlJc w:val="left"/>
+      <w:pPr>
+        <w:tabs>
+          <w:tab w:val="num" w:pos="4320"/>
+        </w:tabs>
+        <w:ind w:left="4800" w:hanging="480"/>
+      </w:pPr>
+    </w:lvl>
+  </w:abstractNum>
+  <w:abstractNum w:abstractNumId="991">
+    <w:nsid w:val="3d4908bc"/>
+    <w:multiLevelType w:val="multilevel"/>
+    <w:lvl w:ilvl="0">
+      <w:numFmt w:val="bullet"/>
+      <w:lvlText w:val="•"/>
+      <w:lvlJc w:val="left"/>
+      <w:pPr>
+        <w:tabs>
+          <w:tab w:val="num" w:pos="0"/>
+        </w:tabs>
+        <w:ind w:left="480" w:hanging="480"/>
+      </w:pPr>
+    </w:lvl>
+    <w:lvl w:ilvl="1">
+      <w:numFmt w:val="bullet"/>
+      <w:lvlText w:val="–"/>
+      <w:lvlJc w:val="left"/>
+      <w:pPr>
+        <w:tabs>
+          <w:tab w:val="num" w:pos="720"/>
+        </w:tabs>
+        <w:ind w:left="1200" w:hanging="480"/>
+      </w:pPr>
+    </w:lvl>
+    <w:lvl w:ilvl="2">
+      <w:numFmt w:val="bullet"/>
+      <w:lvlText w:val="•"/>
+      <w:lvlJc w:val="left"/>
+      <w:pPr>
+        <w:tabs>
+          <w:tab w:val="num" w:pos="1440"/>
+        </w:tabs>
+        <w:ind w:left="1920" w:hanging="480"/>
+      </w:pPr>
+    </w:lvl>
+    <w:lvl w:ilvl="3">
+      <w:numFmt w:val="bullet"/>
+      <w:lvlText w:val="–"/>
+      <w:lvlJc w:val="left"/>
+      <w:pPr>
+        <w:tabs>
+          <w:tab w:val="num" w:pos="2160"/>
+        </w:tabs>
+        <w:ind w:left="2640" w:hanging="480"/>
+      </w:pPr>
+    </w:lvl>
+    <w:lvl w:ilvl="4">
+      <w:numFmt w:val="bullet"/>
+      <w:lvlText w:val="•"/>
+      <w:lvlJc w:val="left"/>
+      <w:pPr>
+        <w:tabs>
+          <w:tab w:val="num" w:pos="2880"/>
+        </w:tabs>
+        <w:ind w:left="3360" w:hanging="480"/>
+      </w:pPr>
+    </w:lvl>
+    <w:lvl w:ilvl="5">
+      <w:numFmt w:val="bullet"/>
+      <w:lvlText w:val="–"/>
+      <w:lvlJc w:val="left"/>
+      <w:pPr>
+        <w:tabs>
+          <w:tab w:val="num" w:pos="3600"/>
+        </w:tabs>
+        <w:ind w:left="4080" w:hanging="480"/>
+      </w:pPr>
+    </w:lvl>
+    <w:lvl w:ilvl="6">
+      <w:numFmt w:val="bullet"/>
+      <w:lvlText w:val="•"/>
       <w:lvlJc w:val="left"/>
       <w:pPr>
         <w:tabs>
@@ -670,6 +4339,9 @@
   </w:num>
   <w:num w:numId="1000">
     <w:abstractNumId w:val="990"/>
+  </w:num>
+  <w:num w:numId="1001">
+    <w:abstractNumId w:val="991"/>
   </w:num>
 </w:numbering>
 </file>

</xml_diff>

<commit_message>
rebuild analysis; chang file locations; creat result figures
</commit_message>
<xml_diff>
--- a/text/analysis_by_GM.docx
+++ b/text/analysis_by_GM.docx
@@ -2501,7 +2501,7 @@
         <w:rPr>
           <w:rStyle w:val="VerbatimChar"/>
         </w:rPr>
-        <w:t xml:space="preserve">## 1 p p p a    15    13</w:t>
+        <w:t xml:space="preserve">## 1 p p p a    15    15</w:t>
       </w:r>
       <w:r>
         <w:br w:type="textWrapping"/>
@@ -2528,7 +2528,7 @@
         <w:rPr>
           <w:rStyle w:val="VerbatimChar"/>
         </w:rPr>
-        <w:t xml:space="preserve">## 4 p t p a    14    12</w:t>
+        <w:t xml:space="preserve">## 4 p t p a    14    14</w:t>
       </w:r>
       <w:r>
         <w:br w:type="textWrapping"/>
@@ -3239,7 +3239,7 @@
         <w:rPr>
           <w:rStyle w:val="VerbatimChar"/>
         </w:rPr>
-        <w:t xml:space="preserve">## 1 p p p   120    28</w:t>
+        <w:t xml:space="preserve">## 1 p p p   120    30</w:t>
       </w:r>
       <w:r>
         <w:br w:type="textWrapping"/>
@@ -3257,7 +3257,7 @@
         <w:rPr>
           <w:rStyle w:val="VerbatimChar"/>
         </w:rPr>
-        <w:t xml:space="preserve">## 3 p t p   108    26</w:t>
+        <w:t xml:space="preserve">## 3 p t p   108    28</w:t>
       </w:r>
       <w:r>
         <w:br w:type="textWrapping"/>
@@ -3430,7 +3430,7 @@
         <w:pStyle w:val="FirstParagraph"/>
       </w:pPr>
       <w:r>
-        <w:t xml:space="preserve">Как видно из очень выского p-value (0.72 &gt; 0.05), у нас нет оснований отбросить нулевую гепотизу о том, что просмотр видео стимулов влияет на ответы респондентов. В результате, мы убеждаемся, что наблюдаемый эффект (ответы k, при видео стимуле p и при аудио стимуле t) связан с особенностью нашего стимула, а не вызван каким-то перцептивным эффектом связанным с взаимодействием аудио и видео стимулов.</w:t>
+        <w:t xml:space="preserve">Как видно из очень выского p-value (0.66 &gt; 0.05), у нас нет оснований отбросить нулевую гепотизу о том, что просмотр видео стимулов влияет на ответы респондентов. В результате, мы убеждаемся, что наблюдаемый эффект (ответы k, при видео стимуле p и при аудио стимуле t) связан с особенностью нашего стимула, а не вызван каким-то перцептивным эффектом связанным с взаимодействием аудио и видео стимулов.</w:t>
       </w:r>
     </w:p>
     <w:p>
@@ -3989,7 +3989,7 @@
         <w:rPr>
           <w:rStyle w:val="VerbatimChar"/>
         </w:rPr>
-        <w:t xml:space="preserve">## 1             k             p   121    18</w:t>
+        <w:t xml:space="preserve">## 1             k             p   123    18</w:t>
       </w:r>
       <w:r>
         <w:br w:type="textWrapping"/>
@@ -3998,7 +3998,7 @@
         <w:rPr>
           <w:rStyle w:val="VerbatimChar"/>
         </w:rPr>
-        <w:t xml:space="preserve">## 2             k             t   116    15</w:t>
+        <w:t xml:space="preserve">## 2             k             t   118    15</w:t>
       </w:r>
       <w:r>
         <w:br w:type="textWrapping"/>
@@ -4007,7 +4007,7 @@
         <w:rPr>
           <w:rStyle w:val="VerbatimChar"/>
         </w:rPr>
-        <w:t xml:space="preserve">## 3             p             k   137     8</w:t>
+        <w:t xml:space="preserve">## 3             p             k   139     8</w:t>
       </w:r>
       <w:r>
         <w:br w:type="textWrapping"/>
@@ -4016,7 +4016,7 @@
         <w:rPr>
           <w:rStyle w:val="VerbatimChar"/>
         </w:rPr>
-        <w:t xml:space="preserve">## 4             p             t   134    10</w:t>
+        <w:t xml:space="preserve">## 4             p             t   136    10</w:t>
       </w:r>
       <w:r>
         <w:br w:type="textWrapping"/>
@@ -4025,7 +4025,7 @@
         <w:rPr>
           <w:rStyle w:val="VerbatimChar"/>
         </w:rPr>
-        <w:t xml:space="preserve">## 5             t             k   146     1</w:t>
+        <w:t xml:space="preserve">## 5             t             k   148     1</w:t>
       </w:r>
       <w:r>
         <w:br w:type="textWrapping"/>
@@ -4034,7 +4034,7 @@
         <w:rPr>
           <w:rStyle w:val="VerbatimChar"/>
         </w:rPr>
-        <w:t xml:space="preserve">## 6             t             p    42     7</w:t>
+        <w:t xml:space="preserve">## 6             t             p    43     7</w:t>
       </w:r>
     </w:p>
     <w:p>
@@ -4173,7 +4173,7 @@
     </w:lvl>
   </w:abstractNum>
   <w:abstractNum w:abstractNumId="990">
-    <w:nsid w:val="1c137a42"/>
+    <w:nsid w:val="a042f287"/>
     <w:multiLevelType w:val="multilevel"/>
     <w:lvl w:ilvl="0">
       <w:numFmt w:val="bullet"/>
@@ -4254,7 +4254,7 @@
     </w:lvl>
   </w:abstractNum>
   <w:abstractNum w:abstractNumId="991">
-    <w:nsid w:val="3d4908bc"/>
+    <w:nsid w:val="8f0ad2a1"/>
     <w:multiLevelType w:val="multilevel"/>
     <w:lvl w:ilvl="0">
       <w:numFmt w:val="bullet"/>

</xml_diff>

<commit_message>
comments to text; changes in analysis
</commit_message>
<xml_diff>
--- a/text/analysis_by_GM.docx
+++ b/text/analysis_by_GM.docx
@@ -135,7 +135,7 @@
         <w:rPr>
           <w:rStyle w:val="VerbatimChar"/>
         </w:rPr>
-        <w:t xml:space="preserve">## # A tibble: 6 × 7</w:t>
+        <w:t xml:space="preserve">## # A tibble: 6 x 7</w:t>
       </w:r>
       <w:r>
         <w:br w:type="textWrapping"/>
@@ -2474,7 +2474,7 @@
         <w:rPr>
           <w:rStyle w:val="VerbatimChar"/>
         </w:rPr>
-        <w:t xml:space="preserve">## # A tibble: 6 × 3</w:t>
+        <w:t xml:space="preserve">## # A tibble: 6 x 3</w:t>
       </w:r>
       <w:r>
         <w:br w:type="textWrapping"/>
@@ -3212,7 +3212,7 @@
         <w:rPr>
           <w:rStyle w:val="VerbatimChar"/>
         </w:rPr>
-        <w:t xml:space="preserve">## # A tibble: 6 × 3</w:t>
+        <w:t xml:space="preserve">## # A tibble: 6 x 3</w:t>
       </w:r>
       <w:r>
         <w:br w:type="textWrapping"/>
@@ -3963,6 +3963,15 @@
           <w:rStyle w:val="VerbatimChar"/>
         </w:rPr>
         <w:t xml:space="preserve">## </w:t>
+      </w:r>
+      <w:r>
+        <w:br w:type="textWrapping"/>
+      </w:r>
+      <w:r>
+        <w:rPr>
+          <w:rStyle w:val="VerbatimChar"/>
+        </w:rPr>
+        <w:t xml:space="preserve">## # A tibble: 6 x 4</w:t>
       </w:r>
       <w:r>
         <w:br w:type="textWrapping"/>
@@ -4065,6 +4074,1141 @@
         <w:t xml:space="preserve">.</w:t>
       </w:r>
     </w:p>
+    <w:p>
+      <w:pPr>
+        <w:pStyle w:val="Heading2"/>
+      </w:pPr>
+      <w:bookmarkStart w:id="28" w:name="-"/>
+      <w:bookmarkEnd w:id="28"/>
+      <w:r>
+        <w:t xml:space="preserve">2.4 Влияние порядка</w:t>
+      </w:r>
+    </w:p>
+    <w:p>
+      <w:pPr>
+        <w:pStyle w:val="FirstParagraph"/>
+      </w:pPr>
+      <w:r>
+        <w:t xml:space="preserve">Чтобы показать, что порядок не влияет необходимо составить таблицу совсеми возможными порядками и одним столбцом со всеми возможными комбинациями ответов и стимулов.</w:t>
+      </w:r>
+    </w:p>
+    <w:p>
+      <w:pPr>
+        <w:pStyle w:val="SourceCode"/>
+      </w:pPr>
+      <w:r>
+        <w:rPr>
+          <w:rStyle w:val="NormalTok"/>
+        </w:rPr>
+        <w:t xml:space="preserve">my_df %&gt;%</w:t>
+      </w:r>
+      <w:r>
+        <w:br w:type="textWrapping"/>
+      </w:r>
+      <w:r>
+        <w:rPr>
+          <w:rStyle w:val="StringTok"/>
+        </w:rPr>
+        <w:t xml:space="preserve">  </w:t>
+      </w:r>
+      <w:r>
+        <w:rPr>
+          <w:rStyle w:val="KeywordTok"/>
+        </w:rPr>
+        <w:t xml:space="preserve">na.omit</w:t>
+      </w:r>
+      <w:r>
+        <w:rPr>
+          <w:rStyle w:val="NormalTok"/>
+        </w:rPr>
+        <w:t xml:space="preserve">() %&gt;%</w:t>
+      </w:r>
+      <w:r>
+        <w:rPr>
+          <w:rStyle w:val="StringTok"/>
+        </w:rPr>
+        <w:t xml:space="preserve"> </w:t>
+      </w:r>
+      <w:r>
+        <w:br w:type="textWrapping"/>
+      </w:r>
+      <w:r>
+        <w:rPr>
+          <w:rStyle w:val="StringTok"/>
+        </w:rPr>
+        <w:t xml:space="preserve">  </w:t>
+      </w:r>
+      <w:r>
+        <w:rPr>
+          <w:rStyle w:val="KeywordTok"/>
+        </w:rPr>
+        <w:t xml:space="preserve">count</w:t>
+      </w:r>
+      <w:r>
+        <w:rPr>
+          <w:rStyle w:val="NormalTok"/>
+        </w:rPr>
+        <w:t xml:space="preserve">(example.audio, example.video, answer, order) %&gt;%</w:t>
+      </w:r>
+      <w:r>
+        <w:rPr>
+          <w:rStyle w:val="StringTok"/>
+        </w:rPr>
+        <w:t xml:space="preserve"> </w:t>
+      </w:r>
+      <w:r>
+        <w:br w:type="textWrapping"/>
+      </w:r>
+      <w:r>
+        <w:rPr>
+          <w:rStyle w:val="StringTok"/>
+        </w:rPr>
+        <w:t xml:space="preserve">  </w:t>
+      </w:r>
+      <w:r>
+        <w:rPr>
+          <w:rStyle w:val="KeywordTok"/>
+        </w:rPr>
+        <w:t xml:space="preserve">spread</w:t>
+      </w:r>
+      <w:r>
+        <w:rPr>
+          <w:rStyle w:val="NormalTok"/>
+        </w:rPr>
+        <w:t xml:space="preserve">(</w:t>
+      </w:r>
+      <w:r>
+        <w:rPr>
+          <w:rStyle w:val="DataTypeTok"/>
+        </w:rPr>
+        <w:t xml:space="preserve">key =</w:t>
+      </w:r>
+      <w:r>
+        <w:rPr>
+          <w:rStyle w:val="NormalTok"/>
+        </w:rPr>
+        <w:t xml:space="preserve"> </w:t>
+      </w:r>
+      <w:r>
+        <w:rPr>
+          <w:rStyle w:val="NormalTok"/>
+        </w:rPr>
+        <w:t xml:space="preserve">order, </w:t>
+      </w:r>
+      <w:r>
+        <w:rPr>
+          <w:rStyle w:val="DataTypeTok"/>
+        </w:rPr>
+        <w:t xml:space="preserve">value =</w:t>
+      </w:r>
+      <w:r>
+        <w:rPr>
+          <w:rStyle w:val="NormalTok"/>
+        </w:rPr>
+        <w:t xml:space="preserve"> </w:t>
+      </w:r>
+      <w:r>
+        <w:rPr>
+          <w:rStyle w:val="NormalTok"/>
+        </w:rPr>
+        <w:t xml:space="preserve">n) %&gt;%</w:t>
+      </w:r>
+      <w:r>
+        <w:rPr>
+          <w:rStyle w:val="StringTok"/>
+        </w:rPr>
+        <w:t xml:space="preserve"> </w:t>
+      </w:r>
+      <w:r>
+        <w:br w:type="textWrapping"/>
+      </w:r>
+      <w:r>
+        <w:rPr>
+          <w:rStyle w:val="StringTok"/>
+        </w:rPr>
+        <w:t xml:space="preserve">  </w:t>
+      </w:r>
+      <w:r>
+        <w:rPr>
+          <w:rStyle w:val="KeywordTok"/>
+        </w:rPr>
+        <w:t xml:space="preserve">mutate</w:t>
+      </w:r>
+      <w:r>
+        <w:rPr>
+          <w:rStyle w:val="NormalTok"/>
+        </w:rPr>
+        <w:t xml:space="preserve">(</w:t>
+      </w:r>
+      <w:r>
+        <w:rPr>
+          <w:rStyle w:val="StringTok"/>
+        </w:rPr>
+        <w:t xml:space="preserve">`</w:t>
+      </w:r>
+      <w:r>
+        <w:rPr>
+          <w:rStyle w:val="DataTypeTok"/>
+        </w:rPr>
+        <w:t xml:space="preserve">1</w:t>
+      </w:r>
+      <w:r>
+        <w:rPr>
+          <w:rStyle w:val="StringTok"/>
+        </w:rPr>
+        <w:t xml:space="preserve">`</w:t>
+      </w:r>
+      <w:r>
+        <w:rPr>
+          <w:rStyle w:val="NormalTok"/>
+        </w:rPr>
+        <w:t xml:space="preserve"> </w:t>
+      </w:r>
+      <w:r>
+        <w:rPr>
+          <w:rStyle w:val="NormalTok"/>
+        </w:rPr>
+        <w:t xml:space="preserve">=</w:t>
+      </w:r>
+      <w:r>
+        <w:rPr>
+          <w:rStyle w:val="StringTok"/>
+        </w:rPr>
+        <w:t xml:space="preserve"> </w:t>
+      </w:r>
+      <w:r>
+        <w:rPr>
+          <w:rStyle w:val="KeywordTok"/>
+        </w:rPr>
+        <w:t xml:space="preserve">ifelse</w:t>
+      </w:r>
+      <w:r>
+        <w:rPr>
+          <w:rStyle w:val="NormalTok"/>
+        </w:rPr>
+        <w:t xml:space="preserve">(</w:t>
+      </w:r>
+      <w:r>
+        <w:rPr>
+          <w:rStyle w:val="KeywordTok"/>
+        </w:rPr>
+        <w:t xml:space="preserve">is.na</w:t>
+      </w:r>
+      <w:r>
+        <w:rPr>
+          <w:rStyle w:val="NormalTok"/>
+        </w:rPr>
+        <w:t xml:space="preserve">(</w:t>
+      </w:r>
+      <w:r>
+        <w:rPr>
+          <w:rStyle w:val="StringTok"/>
+        </w:rPr>
+        <w:t xml:space="preserve">`</w:t>
+      </w:r>
+      <w:r>
+        <w:rPr>
+          <w:rStyle w:val="DataTypeTok"/>
+        </w:rPr>
+        <w:t xml:space="preserve">1</w:t>
+      </w:r>
+      <w:r>
+        <w:rPr>
+          <w:rStyle w:val="StringTok"/>
+        </w:rPr>
+        <w:t xml:space="preserve">`</w:t>
+      </w:r>
+      <w:r>
+        <w:rPr>
+          <w:rStyle w:val="NormalTok"/>
+        </w:rPr>
+        <w:t xml:space="preserve">), </w:t>
+      </w:r>
+      <w:r>
+        <w:rPr>
+          <w:rStyle w:val="KeywordTok"/>
+        </w:rPr>
+        <w:t xml:space="preserve">as.integer</w:t>
+      </w:r>
+      <w:r>
+        <w:rPr>
+          <w:rStyle w:val="NormalTok"/>
+        </w:rPr>
+        <w:t xml:space="preserve">(</w:t>
+      </w:r>
+      <w:r>
+        <w:rPr>
+          <w:rStyle w:val="DecValTok"/>
+        </w:rPr>
+        <w:t xml:space="preserve">0</w:t>
+      </w:r>
+      <w:r>
+        <w:rPr>
+          <w:rStyle w:val="NormalTok"/>
+        </w:rPr>
+        <w:t xml:space="preserve">), </w:t>
+      </w:r>
+      <w:r>
+        <w:rPr>
+          <w:rStyle w:val="StringTok"/>
+        </w:rPr>
+        <w:t xml:space="preserve">`</w:t>
+      </w:r>
+      <w:r>
+        <w:rPr>
+          <w:rStyle w:val="DataTypeTok"/>
+        </w:rPr>
+        <w:t xml:space="preserve">1</w:t>
+      </w:r>
+      <w:r>
+        <w:rPr>
+          <w:rStyle w:val="StringTok"/>
+        </w:rPr>
+        <w:t xml:space="preserve">`</w:t>
+      </w:r>
+      <w:r>
+        <w:rPr>
+          <w:rStyle w:val="NormalTok"/>
+        </w:rPr>
+        <w:t xml:space="preserve">),</w:t>
+      </w:r>
+      <w:r>
+        <w:br w:type="textWrapping"/>
+      </w:r>
+      <w:r>
+        <w:rPr>
+          <w:rStyle w:val="NormalTok"/>
+        </w:rPr>
+        <w:t xml:space="preserve"> </w:t>
+      </w:r>
+      <w:r>
+        <w:rPr>
+          <w:rStyle w:val="NormalTok"/>
+        </w:rPr>
+        <w:t xml:space="preserve"> </w:t>
+      </w:r>
+      <w:r>
+        <w:rPr>
+          <w:rStyle w:val="NormalTok"/>
+        </w:rPr>
+        <w:t xml:space="preserve"> </w:t>
+      </w:r>
+      <w:r>
+        <w:rPr>
+          <w:rStyle w:val="NormalTok"/>
+        </w:rPr>
+        <w:t xml:space="preserve"> </w:t>
+      </w:r>
+      <w:r>
+        <w:rPr>
+          <w:rStyle w:val="NormalTok"/>
+        </w:rPr>
+        <w:t xml:space="preserve"> </w:t>
+      </w:r>
+      <w:r>
+        <w:rPr>
+          <w:rStyle w:val="NormalTok"/>
+        </w:rPr>
+        <w:t xml:space="preserve"> </w:t>
+      </w:r>
+      <w:r>
+        <w:rPr>
+          <w:rStyle w:val="NormalTok"/>
+        </w:rPr>
+        <w:t xml:space="preserve"> </w:t>
+      </w:r>
+      <w:r>
+        <w:rPr>
+          <w:rStyle w:val="NormalTok"/>
+        </w:rPr>
+        <w:t xml:space="preserve"> </w:t>
+      </w:r>
+      <w:r>
+        <w:rPr>
+          <w:rStyle w:val="NormalTok"/>
+        </w:rPr>
+        <w:t xml:space="preserve"> </w:t>
+      </w:r>
+      <w:r>
+        <w:rPr>
+          <w:rStyle w:val="StringTok"/>
+        </w:rPr>
+        <w:t xml:space="preserve">`</w:t>
+      </w:r>
+      <w:r>
+        <w:rPr>
+          <w:rStyle w:val="DataTypeTok"/>
+        </w:rPr>
+        <w:t xml:space="preserve">2</w:t>
+      </w:r>
+      <w:r>
+        <w:rPr>
+          <w:rStyle w:val="StringTok"/>
+        </w:rPr>
+        <w:t xml:space="preserve">`</w:t>
+      </w:r>
+      <w:r>
+        <w:rPr>
+          <w:rStyle w:val="NormalTok"/>
+        </w:rPr>
+        <w:t xml:space="preserve"> </w:t>
+      </w:r>
+      <w:r>
+        <w:rPr>
+          <w:rStyle w:val="NormalTok"/>
+        </w:rPr>
+        <w:t xml:space="preserve">=</w:t>
+      </w:r>
+      <w:r>
+        <w:rPr>
+          <w:rStyle w:val="StringTok"/>
+        </w:rPr>
+        <w:t xml:space="preserve"> </w:t>
+      </w:r>
+      <w:r>
+        <w:rPr>
+          <w:rStyle w:val="KeywordTok"/>
+        </w:rPr>
+        <w:t xml:space="preserve">ifelse</w:t>
+      </w:r>
+      <w:r>
+        <w:rPr>
+          <w:rStyle w:val="NormalTok"/>
+        </w:rPr>
+        <w:t xml:space="preserve">(</w:t>
+      </w:r>
+      <w:r>
+        <w:rPr>
+          <w:rStyle w:val="KeywordTok"/>
+        </w:rPr>
+        <w:t xml:space="preserve">is.na</w:t>
+      </w:r>
+      <w:r>
+        <w:rPr>
+          <w:rStyle w:val="NormalTok"/>
+        </w:rPr>
+        <w:t xml:space="preserve">(</w:t>
+      </w:r>
+      <w:r>
+        <w:rPr>
+          <w:rStyle w:val="StringTok"/>
+        </w:rPr>
+        <w:t xml:space="preserve">`</w:t>
+      </w:r>
+      <w:r>
+        <w:rPr>
+          <w:rStyle w:val="DataTypeTok"/>
+        </w:rPr>
+        <w:t xml:space="preserve">2</w:t>
+      </w:r>
+      <w:r>
+        <w:rPr>
+          <w:rStyle w:val="StringTok"/>
+        </w:rPr>
+        <w:t xml:space="preserve">`</w:t>
+      </w:r>
+      <w:r>
+        <w:rPr>
+          <w:rStyle w:val="NormalTok"/>
+        </w:rPr>
+        <w:t xml:space="preserve">), </w:t>
+      </w:r>
+      <w:r>
+        <w:rPr>
+          <w:rStyle w:val="KeywordTok"/>
+        </w:rPr>
+        <w:t xml:space="preserve">as.integer</w:t>
+      </w:r>
+      <w:r>
+        <w:rPr>
+          <w:rStyle w:val="NormalTok"/>
+        </w:rPr>
+        <w:t xml:space="preserve">(</w:t>
+      </w:r>
+      <w:r>
+        <w:rPr>
+          <w:rStyle w:val="DecValTok"/>
+        </w:rPr>
+        <w:t xml:space="preserve">0</w:t>
+      </w:r>
+      <w:r>
+        <w:rPr>
+          <w:rStyle w:val="NormalTok"/>
+        </w:rPr>
+        <w:t xml:space="preserve">), </w:t>
+      </w:r>
+      <w:r>
+        <w:rPr>
+          <w:rStyle w:val="StringTok"/>
+        </w:rPr>
+        <w:t xml:space="preserve">`</w:t>
+      </w:r>
+      <w:r>
+        <w:rPr>
+          <w:rStyle w:val="DataTypeTok"/>
+        </w:rPr>
+        <w:t xml:space="preserve">2</w:t>
+      </w:r>
+      <w:r>
+        <w:rPr>
+          <w:rStyle w:val="StringTok"/>
+        </w:rPr>
+        <w:t xml:space="preserve">`</w:t>
+      </w:r>
+      <w:r>
+        <w:rPr>
+          <w:rStyle w:val="NormalTok"/>
+        </w:rPr>
+        <w:t xml:space="preserve">),</w:t>
+      </w:r>
+      <w:r>
+        <w:br w:type="textWrapping"/>
+      </w:r>
+      <w:r>
+        <w:rPr>
+          <w:rStyle w:val="NormalTok"/>
+        </w:rPr>
+        <w:t xml:space="preserve"> </w:t>
+      </w:r>
+      <w:r>
+        <w:rPr>
+          <w:rStyle w:val="NormalTok"/>
+        </w:rPr>
+        <w:t xml:space="preserve"> </w:t>
+      </w:r>
+      <w:r>
+        <w:rPr>
+          <w:rStyle w:val="NormalTok"/>
+        </w:rPr>
+        <w:t xml:space="preserve"> </w:t>
+      </w:r>
+      <w:r>
+        <w:rPr>
+          <w:rStyle w:val="NormalTok"/>
+        </w:rPr>
+        <w:t xml:space="preserve"> </w:t>
+      </w:r>
+      <w:r>
+        <w:rPr>
+          <w:rStyle w:val="NormalTok"/>
+        </w:rPr>
+        <w:t xml:space="preserve"> </w:t>
+      </w:r>
+      <w:r>
+        <w:rPr>
+          <w:rStyle w:val="NormalTok"/>
+        </w:rPr>
+        <w:t xml:space="preserve"> </w:t>
+      </w:r>
+      <w:r>
+        <w:rPr>
+          <w:rStyle w:val="NormalTok"/>
+        </w:rPr>
+        <w:t xml:space="preserve"> </w:t>
+      </w:r>
+      <w:r>
+        <w:rPr>
+          <w:rStyle w:val="NormalTok"/>
+        </w:rPr>
+        <w:t xml:space="preserve"> </w:t>
+      </w:r>
+      <w:r>
+        <w:rPr>
+          <w:rStyle w:val="NormalTok"/>
+        </w:rPr>
+        <w:t xml:space="preserve"> </w:t>
+      </w:r>
+      <w:r>
+        <w:rPr>
+          <w:rStyle w:val="StringTok"/>
+        </w:rPr>
+        <w:t xml:space="preserve">`</w:t>
+      </w:r>
+      <w:r>
+        <w:rPr>
+          <w:rStyle w:val="DataTypeTok"/>
+        </w:rPr>
+        <w:t xml:space="preserve">3</w:t>
+      </w:r>
+      <w:r>
+        <w:rPr>
+          <w:rStyle w:val="StringTok"/>
+        </w:rPr>
+        <w:t xml:space="preserve">`</w:t>
+      </w:r>
+      <w:r>
+        <w:rPr>
+          <w:rStyle w:val="NormalTok"/>
+        </w:rPr>
+        <w:t xml:space="preserve"> </w:t>
+      </w:r>
+      <w:r>
+        <w:rPr>
+          <w:rStyle w:val="NormalTok"/>
+        </w:rPr>
+        <w:t xml:space="preserve">=</w:t>
+      </w:r>
+      <w:r>
+        <w:rPr>
+          <w:rStyle w:val="StringTok"/>
+        </w:rPr>
+        <w:t xml:space="preserve"> </w:t>
+      </w:r>
+      <w:r>
+        <w:rPr>
+          <w:rStyle w:val="KeywordTok"/>
+        </w:rPr>
+        <w:t xml:space="preserve">ifelse</w:t>
+      </w:r>
+      <w:r>
+        <w:rPr>
+          <w:rStyle w:val="NormalTok"/>
+        </w:rPr>
+        <w:t xml:space="preserve">(</w:t>
+      </w:r>
+      <w:r>
+        <w:rPr>
+          <w:rStyle w:val="KeywordTok"/>
+        </w:rPr>
+        <w:t xml:space="preserve">is.na</w:t>
+      </w:r>
+      <w:r>
+        <w:rPr>
+          <w:rStyle w:val="NormalTok"/>
+        </w:rPr>
+        <w:t xml:space="preserve">(</w:t>
+      </w:r>
+      <w:r>
+        <w:rPr>
+          <w:rStyle w:val="StringTok"/>
+        </w:rPr>
+        <w:t xml:space="preserve">`</w:t>
+      </w:r>
+      <w:r>
+        <w:rPr>
+          <w:rStyle w:val="DataTypeTok"/>
+        </w:rPr>
+        <w:t xml:space="preserve">3</w:t>
+      </w:r>
+      <w:r>
+        <w:rPr>
+          <w:rStyle w:val="StringTok"/>
+        </w:rPr>
+        <w:t xml:space="preserve">`</w:t>
+      </w:r>
+      <w:r>
+        <w:rPr>
+          <w:rStyle w:val="NormalTok"/>
+        </w:rPr>
+        <w:t xml:space="preserve">), </w:t>
+      </w:r>
+      <w:r>
+        <w:rPr>
+          <w:rStyle w:val="KeywordTok"/>
+        </w:rPr>
+        <w:t xml:space="preserve">as.integer</w:t>
+      </w:r>
+      <w:r>
+        <w:rPr>
+          <w:rStyle w:val="NormalTok"/>
+        </w:rPr>
+        <w:t xml:space="preserve">(</w:t>
+      </w:r>
+      <w:r>
+        <w:rPr>
+          <w:rStyle w:val="DecValTok"/>
+        </w:rPr>
+        <w:t xml:space="preserve">0</w:t>
+      </w:r>
+      <w:r>
+        <w:rPr>
+          <w:rStyle w:val="NormalTok"/>
+        </w:rPr>
+        <w:t xml:space="preserve">), </w:t>
+      </w:r>
+      <w:r>
+        <w:rPr>
+          <w:rStyle w:val="StringTok"/>
+        </w:rPr>
+        <w:t xml:space="preserve">`</w:t>
+      </w:r>
+      <w:r>
+        <w:rPr>
+          <w:rStyle w:val="DataTypeTok"/>
+        </w:rPr>
+        <w:t xml:space="preserve">3</w:t>
+      </w:r>
+      <w:r>
+        <w:rPr>
+          <w:rStyle w:val="StringTok"/>
+        </w:rPr>
+        <w:t xml:space="preserve">`</w:t>
+      </w:r>
+      <w:r>
+        <w:rPr>
+          <w:rStyle w:val="NormalTok"/>
+        </w:rPr>
+        <w:t xml:space="preserve">),</w:t>
+      </w:r>
+      <w:r>
+        <w:br w:type="textWrapping"/>
+      </w:r>
+      <w:r>
+        <w:rPr>
+          <w:rStyle w:val="NormalTok"/>
+        </w:rPr>
+        <w:t xml:space="preserve"> </w:t>
+      </w:r>
+      <w:r>
+        <w:rPr>
+          <w:rStyle w:val="NormalTok"/>
+        </w:rPr>
+        <w:t xml:space="preserve"> </w:t>
+      </w:r>
+      <w:r>
+        <w:rPr>
+          <w:rStyle w:val="NormalTok"/>
+        </w:rPr>
+        <w:t xml:space="preserve"> </w:t>
+      </w:r>
+      <w:r>
+        <w:rPr>
+          <w:rStyle w:val="NormalTok"/>
+        </w:rPr>
+        <w:t xml:space="preserve"> </w:t>
+      </w:r>
+      <w:r>
+        <w:rPr>
+          <w:rStyle w:val="NormalTok"/>
+        </w:rPr>
+        <w:t xml:space="preserve"> </w:t>
+      </w:r>
+      <w:r>
+        <w:rPr>
+          <w:rStyle w:val="NormalTok"/>
+        </w:rPr>
+        <w:t xml:space="preserve"> </w:t>
+      </w:r>
+      <w:r>
+        <w:rPr>
+          <w:rStyle w:val="NormalTok"/>
+        </w:rPr>
+        <w:t xml:space="preserve"> </w:t>
+      </w:r>
+      <w:r>
+        <w:rPr>
+          <w:rStyle w:val="NormalTok"/>
+        </w:rPr>
+        <w:t xml:space="preserve"> </w:t>
+      </w:r>
+      <w:r>
+        <w:rPr>
+          <w:rStyle w:val="NormalTok"/>
+        </w:rPr>
+        <w:t xml:space="preserve"> </w:t>
+      </w:r>
+      <w:r>
+        <w:rPr>
+          <w:rStyle w:val="DataTypeTok"/>
+        </w:rPr>
+        <w:t xml:space="preserve">type =</w:t>
+      </w:r>
+      <w:r>
+        <w:rPr>
+          <w:rStyle w:val="NormalTok"/>
+        </w:rPr>
+        <w:t xml:space="preserve"> </w:t>
+      </w:r>
+      <w:r>
+        <w:rPr>
+          <w:rStyle w:val="KeywordTok"/>
+        </w:rPr>
+        <w:t xml:space="preserve">paste</w:t>
+      </w:r>
+      <w:r>
+        <w:rPr>
+          <w:rStyle w:val="NormalTok"/>
+        </w:rPr>
+        <w:t xml:space="preserve">(example.audio, example.video, answer)) %&gt;%</w:t>
+      </w:r>
+      <w:r>
+        <w:rPr>
+          <w:rStyle w:val="StringTok"/>
+        </w:rPr>
+        <w:t xml:space="preserve"> </w:t>
+      </w:r>
+      <w:r>
+        <w:br w:type="textWrapping"/>
+      </w:r>
+      <w:r>
+        <w:rPr>
+          <w:rStyle w:val="StringTok"/>
+        </w:rPr>
+        <w:t xml:space="preserve">  </w:t>
+      </w:r>
+      <w:r>
+        <w:rPr>
+          <w:rStyle w:val="KeywordTok"/>
+        </w:rPr>
+        <w:t xml:space="preserve">ungroup</w:t>
+      </w:r>
+      <w:r>
+        <w:rPr>
+          <w:rStyle w:val="NormalTok"/>
+        </w:rPr>
+        <w:t xml:space="preserve">() %&gt;%</w:t>
+      </w:r>
+      <w:r>
+        <w:rPr>
+          <w:rStyle w:val="StringTok"/>
+        </w:rPr>
+        <w:t xml:space="preserve"> </w:t>
+      </w:r>
+      <w:r>
+        <w:br w:type="textWrapping"/>
+      </w:r>
+      <w:r>
+        <w:rPr>
+          <w:rStyle w:val="StringTok"/>
+        </w:rPr>
+        <w:t xml:space="preserve">  </w:t>
+      </w:r>
+      <w:r>
+        <w:rPr>
+          <w:rStyle w:val="KeywordTok"/>
+        </w:rPr>
+        <w:t xml:space="preserve">select</w:t>
+      </w:r>
+      <w:r>
+        <w:rPr>
+          <w:rStyle w:val="NormalTok"/>
+        </w:rPr>
+        <w:t xml:space="preserve">(type, </w:t>
+      </w:r>
+      <w:r>
+        <w:rPr>
+          <w:rStyle w:val="StringTok"/>
+        </w:rPr>
+        <w:t xml:space="preserve">`</w:t>
+      </w:r>
+      <w:r>
+        <w:rPr>
+          <w:rStyle w:val="DataTypeTok"/>
+        </w:rPr>
+        <w:t xml:space="preserve">1</w:t>
+      </w:r>
+      <w:r>
+        <w:rPr>
+          <w:rStyle w:val="StringTok"/>
+        </w:rPr>
+        <w:t xml:space="preserve">`</w:t>
+      </w:r>
+      <w:r>
+        <w:rPr>
+          <w:rStyle w:val="NormalTok"/>
+        </w:rPr>
+        <w:t xml:space="preserve">, </w:t>
+      </w:r>
+      <w:r>
+        <w:rPr>
+          <w:rStyle w:val="StringTok"/>
+        </w:rPr>
+        <w:t xml:space="preserve">`</w:t>
+      </w:r>
+      <w:r>
+        <w:rPr>
+          <w:rStyle w:val="DataTypeTok"/>
+        </w:rPr>
+        <w:t xml:space="preserve">2</w:t>
+      </w:r>
+      <w:r>
+        <w:rPr>
+          <w:rStyle w:val="StringTok"/>
+        </w:rPr>
+        <w:t xml:space="preserve">`</w:t>
+      </w:r>
+      <w:r>
+        <w:rPr>
+          <w:rStyle w:val="NormalTok"/>
+        </w:rPr>
+        <w:t xml:space="preserve">, </w:t>
+      </w:r>
+      <w:r>
+        <w:rPr>
+          <w:rStyle w:val="StringTok"/>
+        </w:rPr>
+        <w:t xml:space="preserve">`</w:t>
+      </w:r>
+      <w:r>
+        <w:rPr>
+          <w:rStyle w:val="DataTypeTok"/>
+        </w:rPr>
+        <w:t xml:space="preserve">3</w:t>
+      </w:r>
+      <w:r>
+        <w:rPr>
+          <w:rStyle w:val="StringTok"/>
+        </w:rPr>
+        <w:t xml:space="preserve">`</w:t>
+      </w:r>
+      <w:r>
+        <w:rPr>
+          <w:rStyle w:val="NormalTok"/>
+        </w:rPr>
+        <w:t xml:space="preserve">) -&gt;</w:t>
+      </w:r>
+      <w:r>
+        <w:br w:type="textWrapping"/>
+      </w:r>
+      <w:r>
+        <w:rPr>
+          <w:rStyle w:val="StringTok"/>
+        </w:rPr>
+        <w:t xml:space="preserve">  </w:t>
+      </w:r>
+      <w:r>
+        <w:rPr>
+          <w:rStyle w:val="NormalTok"/>
+        </w:rPr>
+        <w:t xml:space="preserve">my_df_groups</w:t>
+      </w:r>
+      <w:r>
+        <w:br w:type="textWrapping"/>
+      </w:r>
+      <w:r>
+        <w:rPr>
+          <w:rStyle w:val="KeywordTok"/>
+        </w:rPr>
+        <w:t xml:space="preserve">head</w:t>
+      </w:r>
+      <w:r>
+        <w:rPr>
+          <w:rStyle w:val="NormalTok"/>
+        </w:rPr>
+        <w:t xml:space="preserve">(my_df_groups)</w:t>
+      </w:r>
+    </w:p>
+    <w:p>
+      <w:pPr>
+        <w:pStyle w:val="SourceCode"/>
+      </w:pPr>
+      <w:r>
+        <w:rPr>
+          <w:rStyle w:val="VerbatimChar"/>
+        </w:rPr>
+        <w:t xml:space="preserve">## # A tibble: 6 x 4</w:t>
+      </w:r>
+      <w:r>
+        <w:br w:type="textWrapping"/>
+      </w:r>
+      <w:r>
+        <w:rPr>
+          <w:rStyle w:val="VerbatimChar"/>
+        </w:rPr>
+        <w:t xml:space="preserve">##    type   `1`   `2`   `3`</w:t>
+      </w:r>
+      <w:r>
+        <w:br w:type="textWrapping"/>
+      </w:r>
+      <w:r>
+        <w:rPr>
+          <w:rStyle w:val="VerbatimChar"/>
+        </w:rPr>
+        <w:t xml:space="preserve">##   &lt;chr&gt; &lt;int&gt; &lt;int&gt; &lt;int&gt;</w:t>
+      </w:r>
+      <w:r>
+        <w:br w:type="textWrapping"/>
+      </w:r>
+      <w:r>
+        <w:rPr>
+          <w:rStyle w:val="VerbatimChar"/>
+        </w:rPr>
+        <w:t xml:space="preserve">## 1 k k k    49    49    49</w:t>
+      </w:r>
+      <w:r>
+        <w:br w:type="textWrapping"/>
+      </w:r>
+      <w:r>
+        <w:rPr>
+          <w:rStyle w:val="VerbatimChar"/>
+        </w:rPr>
+        <w:t xml:space="preserve">## 2 k k p     0     0     1</w:t>
+      </w:r>
+      <w:r>
+        <w:br w:type="textWrapping"/>
+      </w:r>
+      <w:r>
+        <w:rPr>
+          <w:rStyle w:val="VerbatimChar"/>
+        </w:rPr>
+        <w:t xml:space="preserve">## 3 k k t     1     1     0</w:t>
+      </w:r>
+      <w:r>
+        <w:br w:type="textWrapping"/>
+      </w:r>
+      <w:r>
+        <w:rPr>
+          <w:rStyle w:val="VerbatimChar"/>
+        </w:rPr>
+        <w:t xml:space="preserve">## 4 k p -     4     0     1</w:t>
+      </w:r>
+      <w:r>
+        <w:br w:type="textWrapping"/>
+      </w:r>
+      <w:r>
+        <w:rPr>
+          <w:rStyle w:val="VerbatimChar"/>
+        </w:rPr>
+        <w:t xml:space="preserve">## 5 k p k    36    43    44</w:t>
+      </w:r>
+      <w:r>
+        <w:br w:type="textWrapping"/>
+      </w:r>
+      <w:r>
+        <w:rPr>
+          <w:rStyle w:val="VerbatimChar"/>
+        </w:rPr>
+        <w:t xml:space="preserve">## 6 k p p     7     6     5</w:t>
+      </w:r>
+    </w:p>
+    <w:p>
+      <w:pPr>
+        <w:pStyle w:val="SourceCode"/>
+      </w:pPr>
+      <w:r>
+        <w:rPr>
+          <w:rStyle w:val="KeywordTok"/>
+        </w:rPr>
+        <w:t xml:space="preserve">fisher.test</w:t>
+      </w:r>
+      <w:r>
+        <w:rPr>
+          <w:rStyle w:val="NormalTok"/>
+        </w:rPr>
+        <w:t xml:space="preserve">(my_df_groups[, -</w:t>
+      </w:r>
+      <w:r>
+        <w:rPr>
+          <w:rStyle w:val="DecValTok"/>
+        </w:rPr>
+        <w:t xml:space="preserve">1</w:t>
+      </w:r>
+      <w:r>
+        <w:rPr>
+          <w:rStyle w:val="NormalTok"/>
+        </w:rPr>
+        <w:t xml:space="preserve">], </w:t>
+      </w:r>
+      <w:r>
+        <w:rPr>
+          <w:rStyle w:val="DataTypeTok"/>
+        </w:rPr>
+        <w:t xml:space="preserve">simulate.p.value=</w:t>
+      </w:r>
+      <w:r>
+        <w:rPr>
+          <w:rStyle w:val="OtherTok"/>
+        </w:rPr>
+        <w:t xml:space="preserve">TRUE</w:t>
+      </w:r>
+      <w:r>
+        <w:rPr>
+          <w:rStyle w:val="NormalTok"/>
+        </w:rPr>
+        <w:t xml:space="preserve">,</w:t>
+      </w:r>
+      <w:r>
+        <w:rPr>
+          <w:rStyle w:val="DataTypeTok"/>
+        </w:rPr>
+        <w:t xml:space="preserve">B=</w:t>
+      </w:r>
+      <w:r>
+        <w:rPr>
+          <w:rStyle w:val="FloatTok"/>
+        </w:rPr>
+        <w:t xml:space="preserve">1e7</w:t>
+      </w:r>
+      <w:r>
+        <w:rPr>
+          <w:rStyle w:val="NormalTok"/>
+        </w:rPr>
+        <w:t xml:space="preserve">)</w:t>
+      </w:r>
+    </w:p>
+    <w:p>
+      <w:pPr>
+        <w:pStyle w:val="SourceCode"/>
+      </w:pPr>
+      <w:r>
+        <w:rPr>
+          <w:rStyle w:val="VerbatimChar"/>
+        </w:rPr>
+        <w:t xml:space="preserve">## </w:t>
+      </w:r>
+      <w:r>
+        <w:br w:type="textWrapping"/>
+      </w:r>
+      <w:r>
+        <w:rPr>
+          <w:rStyle w:val="VerbatimChar"/>
+        </w:rPr>
+        <w:t xml:space="preserve">##  Fisher's Exact Test for Count Data with simulated p-value (based</w:t>
+      </w:r>
+      <w:r>
+        <w:br w:type="textWrapping"/>
+      </w:r>
+      <w:r>
+        <w:rPr>
+          <w:rStyle w:val="VerbatimChar"/>
+        </w:rPr>
+        <w:t xml:space="preserve">##  on 1e+07 replicates)</w:t>
+      </w:r>
+      <w:r>
+        <w:br w:type="textWrapping"/>
+      </w:r>
+      <w:r>
+        <w:rPr>
+          <w:rStyle w:val="VerbatimChar"/>
+        </w:rPr>
+        <w:t xml:space="preserve">## </w:t>
+      </w:r>
+      <w:r>
+        <w:br w:type="textWrapping"/>
+      </w:r>
+      <w:r>
+        <w:rPr>
+          <w:rStyle w:val="VerbatimChar"/>
+        </w:rPr>
+        <w:t xml:space="preserve">## data:  my_df_groups[, -1]</w:t>
+      </w:r>
+      <w:r>
+        <w:br w:type="textWrapping"/>
+      </w:r>
+      <w:r>
+        <w:rPr>
+          <w:rStyle w:val="VerbatimChar"/>
+        </w:rPr>
+        <w:t xml:space="preserve">## p-value = 0.6489</w:t>
+      </w:r>
+      <w:r>
+        <w:br w:type="textWrapping"/>
+      </w:r>
+      <w:r>
+        <w:rPr>
+          <w:rStyle w:val="VerbatimChar"/>
+        </w:rPr>
+        <w:t xml:space="preserve">## alternative hypothesis: two.sided</w:t>
+      </w:r>
+    </w:p>
+    <w:p>
+      <w:pPr>
+        <w:pStyle w:val="FirstParagraph"/>
+      </w:pPr>
+      <w:r>
+        <w:t xml:space="preserve">И опять точный Тест Фишера (p-value = 0.64 &gt; 0.05) показал, что у нас нет оснований отвергать нулевую гипотезу о том, что порядок не влияет на рспределение ответов.</w:t>
+      </w:r>
+    </w:p>
     <w:sectPr/>
   </w:body>
 </w:document>
@@ -4173,7 +5317,7 @@
     </w:lvl>
   </w:abstractNum>
   <w:abstractNum w:abstractNumId="990">
-    <w:nsid w:val="a042f287"/>
+    <w:nsid w:val="cf2b237f"/>
     <w:multiLevelType w:val="multilevel"/>
     <w:lvl w:ilvl="0">
       <w:numFmt w:val="bullet"/>
@@ -4254,7 +5398,7 @@
     </w:lvl>
   </w:abstractNum>
   <w:abstractNum w:abstractNumId="991">
-    <w:nsid w:val="8f0ad2a1"/>
+    <w:nsid w:val="661042da"/>
     <w:multiLevelType w:val="multilevel"/>
     <w:lvl w:ilvl="0">
       <w:numFmt w:val="bullet"/>

</xml_diff>